<commit_message>
add jurisdiction logic for JOD_only and update testimony template; working on complaint logic
</commit_message>
<xml_diff>
--- a/docassemble/MLHDivorceAndCustody/data/templates/testimony_script.docx
+++ b/docassemble/MLHDivorceAndCustody/data/templates/testimony_script.docx
@@ -13,83 +13,13 @@
         <w:rPr>
           <w:color w:val="000000" w:themeColor="text1"/>
         </w:rPr>
-        <w:t xml:space="preserve">Testimony in Final Divorce </w:t>
-      </w:r>
-      <w:proofErr w:type="gramStart"/>
+        <w:t xml:space="preserve">Testimony in Final Divorce Hearing </w:t>
+      </w:r>
       <w:r>
         <w:rPr>
           <w:color w:val="000000" w:themeColor="text1"/>
         </w:rPr>
-        <w:t xml:space="preserve">Hearing </w:t>
-      </w:r>
-      <w:r>
-        <w:rPr>
-          <w:color w:val="000000" w:themeColor="text1"/>
-        </w:rPr>
-        <w:t>({</w:t>
-      </w:r>
-      <w:proofErr w:type="gramEnd"/>
-      <w:r>
-        <w:rPr>
-          <w:color w:val="000000" w:themeColor="text1"/>
-        </w:rPr>
-        <w:t xml:space="preserve">% if </w:t>
-      </w:r>
-      <w:proofErr w:type="spellStart"/>
-      <w:r>
-        <w:rPr>
-          <w:color w:val="000000" w:themeColor="text1"/>
-        </w:rPr>
-        <w:t>there_are_marital_children</w:t>
-      </w:r>
-      <w:proofErr w:type="spellEnd"/>
-      <w:r>
-        <w:rPr>
-          <w:color w:val="000000" w:themeColor="text1"/>
-        </w:rPr>
-        <w:t xml:space="preserve"> </w:t>
-      </w:r>
-      <w:proofErr w:type="gramStart"/>
-      <w:r>
-        <w:rPr>
-          <w:color w:val="000000" w:themeColor="text1"/>
-        </w:rPr>
-        <w:t>%}With</w:t>
-      </w:r>
-      <w:proofErr w:type="gramEnd"/>
-      <w:r>
-        <w:rPr>
-          <w:color w:val="000000" w:themeColor="text1"/>
-        </w:rPr>
-        <w:t xml:space="preserve"> {% else </w:t>
-      </w:r>
-      <w:proofErr w:type="gramStart"/>
-      <w:r>
-        <w:rPr>
-          <w:color w:val="000000" w:themeColor="text1"/>
-        </w:rPr>
-        <w:t>%}Without</w:t>
-      </w:r>
-      <w:proofErr w:type="gramEnd"/>
-      <w:r>
-        <w:rPr>
-          <w:color w:val="000000" w:themeColor="text1"/>
-        </w:rPr>
-        <w:t xml:space="preserve"> {% endif</w:t>
-      </w:r>
-      <w:proofErr w:type="gramStart"/>
-      <w:r>
-        <w:rPr>
-          <w:color w:val="000000" w:themeColor="text1"/>
-        </w:rPr>
-        <w:t>%}Minor</w:t>
-      </w:r>
-      <w:proofErr w:type="gramEnd"/>
-      <w:r>
-        <w:rPr>
-          <w:color w:val="000000" w:themeColor="text1"/>
-        </w:rPr>
-        <w:t xml:space="preserve"> Children)</w:t>
+        <w:t>({% if there_are_marital_children %}With {% else %}Without {% endif%}Minor Children)</w:t>
       </w:r>
     </w:p>
     <w:p>
@@ -122,7 +52,7 @@
         <w:spacing w:before="240"/>
       </w:pPr>
       <w:r>
-        <w:t>This is a script you can use to prepare for your final divorce hearing. Some information has been filled in for you. Read it ahead of time, complete the blank spaces, and update information as needed. If the judge directs you to do so, read your testimony aloud clearly. The judge may also ask you some questions to make sure your testimony is complete."</w:t>
+        <w:t>This is a script you can use to prepare for your final divorce hearing. Some information has been filled in for you. Read it ahead of time, complete the blank spaces, and update information as needed. If the judge directs you to do so, read your testimony aloud clearly. The judge may also ask you some questions to make sure your testimony is complete.</w:t>
       </w:r>
     </w:p>
     <w:p>
@@ -143,34 +73,14 @@
       <w:r>
         <w:t xml:space="preserve">My full name is </w:t>
       </w:r>
-      <w:proofErr w:type="gramStart"/>
       <w:r>
         <w:t xml:space="preserve">{{ </w:t>
       </w:r>
       <w:r>
         <w:t>users</w:t>
       </w:r>
-      <w:proofErr w:type="gramEnd"/>
-      <w:r>
-        <w:t>[0].</w:t>
-      </w:r>
-      <w:proofErr w:type="spellStart"/>
-      <w:proofErr w:type="gramStart"/>
-      <w:r>
-        <w:t>name.full</w:t>
-      </w:r>
-      <w:proofErr w:type="spellEnd"/>
-      <w:proofErr w:type="gramEnd"/>
-      <w:r>
-        <w:t>(</w:t>
-      </w:r>
-      <w:proofErr w:type="gramStart"/>
-      <w:r>
-        <w:t>) }</w:t>
-      </w:r>
-      <w:proofErr w:type="gramEnd"/>
-      <w:r>
-        <w:t>}</w:t>
+      <w:r>
+        <w:t>[0].name.full() }}</w:t>
       </w:r>
       <w:r>
         <w:t>. My address is</w:t>
@@ -239,138 +149,77 @@
         <w:t xml:space="preserve">I married the Defendant on </w:t>
       </w:r>
       <w:r>
+        <w:t>{{ marriage.date }}</w:t>
+      </w:r>
+      <w:r>
+        <w:t xml:space="preserve"> at </w:t>
+      </w:r>
+      <w:r>
+        <w:t>{% if marriage.address.country</w:t>
+      </w:r>
+      <w:r>
+        <w:t xml:space="preserve"> == “US” %}{{</w:t>
+      </w:r>
+      <w:r>
+        <w:t xml:space="preserve"> </w:t>
+      </w:r>
+      <w:r>
+        <w:t>marriage.address.city</w:t>
+      </w:r>
+      <w:r>
+        <w:t xml:space="preserve"> </w:t>
+      </w:r>
+      <w:r>
+        <w:t xml:space="preserve">}}, </w:t>
+      </w:r>
+      <w:r>
+        <w:t>{% if</w:t>
+      </w:r>
+      <w:r>
+        <w:t xml:space="preserve"> </w:t>
+      </w:r>
+      <w:r>
+        <w:t>defined(“marriage.address.county”) and marriage.address.county != “”</w:t>
+      </w:r>
+      <w:r>
+        <w:t xml:space="preserve"> %}{{ marriage.address.county }}</w:t>
+      </w:r>
+      <w:r>
+        <w:t xml:space="preserve"> County, </w:t>
+      </w:r>
+      <w:r>
+        <w:t>{%</w:t>
+      </w:r>
+      <w:r>
+        <w:t xml:space="preserve"> endif %}</w:t>
+      </w:r>
+      <w:r>
         <w:t xml:space="preserve">{{ </w:t>
       </w:r>
-      <w:proofErr w:type="spellStart"/>
-      <w:r>
-        <w:t>marriage.date</w:t>
-      </w:r>
-      <w:proofErr w:type="spellEnd"/>
-      <w:r>
-        <w:t xml:space="preserve"> }}</w:t>
-      </w:r>
-      <w:r>
-        <w:t xml:space="preserve"> at </w:t>
-      </w:r>
-      <w:r>
-        <w:t xml:space="preserve">{% if </w:t>
-      </w:r>
-      <w:proofErr w:type="spellStart"/>
+      <w:r>
+        <w:t>state_name(</w:t>
+      </w:r>
+      <w:r>
+        <w:t>marriage.address.state</w:t>
+      </w:r>
+      <w:r>
+        <w:t>)</w:t>
+      </w:r>
+      <w:r>
+        <w:t xml:space="preserve"> }}.</w:t>
+      </w:r>
+      <w:r>
+        <w:t>{% else %}</w:t>
+      </w:r>
+      <w:r>
+        <w:t xml:space="preserve">{{ marriage.address.city }}, {{ </w:t>
+      </w:r>
+      <w:r>
+        <w:t>country_name(</w:t>
+      </w:r>
       <w:r>
         <w:t>marriage.address.country</w:t>
       </w:r>
-      <w:proofErr w:type="spellEnd"/>
-      <w:r>
-        <w:t xml:space="preserve"> == “US” %}{{</w:t>
-      </w:r>
-      <w:r>
-        <w:t xml:space="preserve"> </w:t>
-      </w:r>
-      <w:proofErr w:type="spellStart"/>
-      <w:r>
-        <w:t>marriage.address.city</w:t>
-      </w:r>
-      <w:proofErr w:type="spellEnd"/>
-      <w:r>
-        <w:t xml:space="preserve"> </w:t>
-      </w:r>
-      <w:r>
-        <w:t xml:space="preserve">}}, </w:t>
-      </w:r>
-      <w:r>
-        <w:t>{% if</w:t>
-      </w:r>
-      <w:r>
-        <w:t xml:space="preserve"> </w:t>
-      </w:r>
-      <w:r>
-        <w:t>defined(“</w:t>
-      </w:r>
-      <w:proofErr w:type="spellStart"/>
-      <w:r>
-        <w:t>marriage.address.county</w:t>
-      </w:r>
-      <w:proofErr w:type="spellEnd"/>
-      <w:r>
-        <w:t xml:space="preserve">”) and </w:t>
-      </w:r>
-      <w:proofErr w:type="spellStart"/>
-      <w:r>
-        <w:t>marriage.address.county</w:t>
-      </w:r>
-      <w:proofErr w:type="spellEnd"/>
-      <w:r>
-        <w:t xml:space="preserve"> != “”</w:t>
-      </w:r>
-      <w:r>
-        <w:t xml:space="preserve"> %}{{ </w:t>
-      </w:r>
-      <w:proofErr w:type="spellStart"/>
-      <w:r>
-        <w:t>marriage.address.county</w:t>
-      </w:r>
-      <w:proofErr w:type="spellEnd"/>
-      <w:r>
-        <w:t xml:space="preserve"> }}</w:t>
-      </w:r>
-      <w:r>
-        <w:t xml:space="preserve"> County, </w:t>
-      </w:r>
-      <w:r>
-        <w:t>{%</w:t>
-      </w:r>
-      <w:r>
-        <w:t xml:space="preserve"> endif %}</w:t>
-      </w:r>
-      <w:r>
-        <w:t xml:space="preserve">{{ </w:t>
-      </w:r>
-      <w:proofErr w:type="spellStart"/>
-      <w:r>
-        <w:t>state_name</w:t>
-      </w:r>
-      <w:proofErr w:type="spellEnd"/>
-      <w:r>
-        <w:t>(</w:t>
-      </w:r>
-      <w:proofErr w:type="spellStart"/>
-      <w:r>
-        <w:t>marriage.address.state</w:t>
-      </w:r>
-      <w:proofErr w:type="spellEnd"/>
-      <w:r>
-        <w:t>)</w:t>
-      </w:r>
-      <w:r>
-        <w:t xml:space="preserve"> }}.</w:t>
-      </w:r>
-      <w:r>
-        <w:t>{% else %}</w:t>
-      </w:r>
-      <w:r>
-        <w:t xml:space="preserve">{{ </w:t>
-      </w:r>
-      <w:proofErr w:type="spellStart"/>
-      <w:r>
-        <w:t>marriage.address.city</w:t>
-      </w:r>
-      <w:proofErr w:type="spellEnd"/>
-      <w:r>
-        <w:t xml:space="preserve"> }}, {{ </w:t>
-      </w:r>
-      <w:proofErr w:type="spellStart"/>
-      <w:r>
-        <w:t>country_name</w:t>
-      </w:r>
-      <w:proofErr w:type="spellEnd"/>
-      <w:r>
-        <w:t>(</w:t>
-      </w:r>
-      <w:proofErr w:type="spellStart"/>
-      <w:r>
-        <w:t>marriage.address.country</w:t>
-      </w:r>
-      <w:proofErr w:type="spellEnd"/>
       <w:r>
         <w:t xml:space="preserve">) }}.{% </w:t>
       </w:r>
@@ -434,102 +283,77 @@
       <w:r>
         <w:t xml:space="preserve"> </w:t>
       </w:r>
-      <w:proofErr w:type="gramStart"/>
-      <w:r>
-        <w:t>user</w:t>
-      </w:r>
-      <w:r>
-        <w:t>s[</w:t>
-      </w:r>
-      <w:proofErr w:type="gramEnd"/>
-      <w:r>
-        <w:t>0</w:t>
-      </w:r>
-      <w:proofErr w:type="gramStart"/>
-      <w:r>
-        <w:t>].</w:t>
-      </w:r>
-      <w:proofErr w:type="spellStart"/>
-      <w:r>
-        <w:t>address</w:t>
-      </w:r>
-      <w:proofErr w:type="gramEnd"/>
-      <w:r>
-        <w:t>.county</w:t>
-      </w:r>
-      <w:proofErr w:type="spellEnd"/>
+      <w:r>
+        <w:t xml:space="preserve">(tool_ID == “JOD_only” and </w:t>
+      </w:r>
+      <w:r>
+        <w:t>party_lived_6_months_MI['user'] and party_ten_days_in_county['user']</w:t>
+      </w:r>
+      <w:r>
+        <w:t xml:space="preserve">) or (tool_ID == “divorce_complaint” and </w:t>
+      </w:r>
+      <w:r>
+        <w:t>jurisdiction_party</w:t>
+      </w:r>
       <w:r>
         <w:t xml:space="preserve"> == </w:t>
       </w:r>
-      <w:proofErr w:type="spellStart"/>
-      <w:r>
-        <w:t>county_choice</w:t>
-      </w:r>
-      <w:proofErr w:type="spellEnd"/>
+      <w:r>
+        <w:t>users[0]</w:t>
+      </w:r>
+      <w:r>
+        <w:t xml:space="preserve">) </w:t>
+      </w:r>
+      <w:r>
+        <w:t xml:space="preserve"> %}I {%</w:t>
+      </w:r>
+      <w:r>
+        <w:t xml:space="preserve"> el</w:t>
+      </w:r>
+      <w:r>
+        <w:t xml:space="preserve">if (tool_ID == “JOD_only” and </w:t>
+      </w:r>
+      <w:r>
+        <w:t>party_lived_6_months_MI[</w:t>
+      </w:r>
+      <w:r>
+        <w:t>‘other_party’</w:t>
+      </w:r>
+      <w:r>
+        <w:t>] and party_ten_days_in_county['</w:t>
+      </w:r>
+      <w:r>
+        <w:t>other_party</w:t>
+      </w:r>
+      <w:r>
+        <w:t>']</w:t>
+      </w:r>
+      <w:r>
+        <w:t>) or (tool_ID == “divorce_complaint” and</w:t>
+      </w:r>
+      <w:r>
+        <w:t xml:space="preserve"> jurisdiction_party == other_parties[0]</w:t>
+      </w:r>
       <w:r>
         <w:t xml:space="preserve"> </w:t>
       </w:r>
-      <w:proofErr w:type="gramStart"/>
-      <w:r>
-        <w:t>%}I</w:t>
-      </w:r>
-      <w:proofErr w:type="gramEnd"/>
-      <w:r>
-        <w:t xml:space="preserve"> {%</w:t>
-      </w:r>
-      <w:r>
-        <w:t xml:space="preserve"> else </w:t>
-      </w:r>
-      <w:proofErr w:type="gramStart"/>
-      <w:r>
-        <w:t>%}My</w:t>
-      </w:r>
-      <w:proofErr w:type="gramEnd"/>
-      <w:r>
-        <w:t xml:space="preserve"> </w:t>
-      </w:r>
-      <w:proofErr w:type="gramStart"/>
-      <w:r>
-        <w:t>spouse {%</w:t>
-      </w:r>
-      <w:proofErr w:type="gramEnd"/>
-      <w:r>
-        <w:t xml:space="preserve"> endif </w:t>
-      </w:r>
-      <w:proofErr w:type="gramStart"/>
-      <w:r>
-        <w:t>%}</w:t>
-      </w:r>
-      <w:r>
-        <w:t>lived</w:t>
-      </w:r>
-      <w:proofErr w:type="gramEnd"/>
-      <w:r>
-        <w:t xml:space="preserve"> in Michigan for 180 days and in </w:t>
-      </w:r>
-      <w:proofErr w:type="gramStart"/>
-      <w:r>
-        <w:t xml:space="preserve">{{ </w:t>
-      </w:r>
-      <w:proofErr w:type="spellStart"/>
-      <w:r>
-        <w:t>county</w:t>
-      </w:r>
-      <w:proofErr w:type="gramEnd"/>
-      <w:r>
-        <w:t>_</w:t>
-      </w:r>
-      <w:proofErr w:type="gramStart"/>
-      <w:r>
-        <w:t>choice</w:t>
-      </w:r>
-      <w:proofErr w:type="spellEnd"/>
-      <w:r>
-        <w:t xml:space="preserve"> }</w:t>
-      </w:r>
-      <w:proofErr w:type="gramEnd"/>
-      <w:r>
-        <w:t>}</w:t>
+      <w:r>
+        <w:t xml:space="preserve">) </w:t>
+      </w:r>
+      <w:r>
+        <w:t xml:space="preserve">%}My spouse </w:t>
+      </w:r>
+      <w:r>
+        <w:t xml:space="preserve">{% else %}________________ </w:t>
+      </w:r>
+      <w:r>
+        <w:t>{% endif %}</w:t>
+      </w:r>
+      <w:r>
+        <w:t xml:space="preserve">lived in Michigan for 180 days and in </w:t>
+      </w:r>
+      <w:r>
+        <w:t>{{ county_choice }}</w:t>
       </w:r>
       <w:r>
         <w:t xml:space="preserve"> County for 10 days immediately prior to filing this Complaint.</w:t>
@@ -544,15 +368,7 @@
         </w:numPr>
       </w:pPr>
       <w:r>
-        <w:t xml:space="preserve">When I filed my complaint </w:t>
-      </w:r>
-      <w:proofErr w:type="gramStart"/>
-      <w:r>
-        <w:t>for</w:t>
-      </w:r>
-      <w:proofErr w:type="gramEnd"/>
-      <w:r>
-        <w:t xml:space="preserve"> divorce, all the statements were true.</w:t>
+        <w:t>When I filed my complaint for divorce, all the statements were true.</w:t>
       </w:r>
     </w:p>
     <w:p>
@@ -564,15 +380,7 @@
         </w:numPr>
       </w:pPr>
       <w:r>
-        <w:t xml:space="preserve">All the statements in my complaint </w:t>
-      </w:r>
-      <w:proofErr w:type="gramStart"/>
-      <w:r>
-        <w:t>for</w:t>
-      </w:r>
-      <w:proofErr w:type="gramEnd"/>
-      <w:r>
-        <w:t xml:space="preserve"> divorce are still true today.</w:t>
+        <w:t>All the statements in my complaint for divorce are still true today.</w:t>
       </w:r>
     </w:p>
     <w:p>
@@ -584,15 +392,7 @@
         </w:numPr>
       </w:pPr>
       <w:r>
-        <w:t xml:space="preserve">There has been a breakdown of the marriage relationship such that the objects of matrimony have been destroyed and there remains no reasonable likelihood that </w:t>
-      </w:r>
-      <w:proofErr w:type="gramStart"/>
-      <w:r>
-        <w:t>the marriage</w:t>
-      </w:r>
-      <w:proofErr w:type="gramEnd"/>
-      <w:r>
-        <w:t xml:space="preserve"> can be preserved.</w:t>
+        <w:t>There has been a breakdown of the marriage relationship such that the objects of matrimony have been destroyed and there remains no reasonable likelihood that the marriage can be preserved.</w:t>
       </w:r>
     </w:p>
     <w:p>
@@ -616,179 +416,65 @@
         </w:numPr>
       </w:pPr>
       <w:r>
+        <w:lastRenderedPageBreak/>
         <w:t xml:space="preserve">{% if </w:t>
       </w:r>
       <w:r>
-        <w:t xml:space="preserve">not users[0].pregnant and not </w:t>
-      </w:r>
-      <w:proofErr w:type="spellStart"/>
-      <w:r>
-        <w:t>other_parties</w:t>
-      </w:r>
-      <w:proofErr w:type="spellEnd"/>
-      <w:r>
-        <w:t>[0].pregnant %}</w:t>
+        <w:t>not users[0].pregnant and not other_parties[0].pregnant %}</w:t>
       </w:r>
       <w:r>
         <w:t>Neither spouse is currently pregnant.</w:t>
       </w:r>
       <w:r>
-        <w:t xml:space="preserve">{% </w:t>
-      </w:r>
-      <w:proofErr w:type="spellStart"/>
-      <w:r>
-        <w:t>elif</w:t>
-      </w:r>
-      <w:proofErr w:type="spellEnd"/>
+        <w:t xml:space="preserve">{% elif </w:t>
+      </w:r>
+      <w:r>
+        <w:t>users[0].pregnant and not other_parties[0].pregnant %}</w:t>
+      </w:r>
       <w:r>
         <w:t xml:space="preserve"> </w:t>
       </w:r>
       <w:r>
-        <w:t xml:space="preserve">users[0].pregnant and not </w:t>
-      </w:r>
-      <w:proofErr w:type="spellStart"/>
-      <w:r>
-        <w:t>other_parties</w:t>
-      </w:r>
-      <w:proofErr w:type="spellEnd"/>
-      <w:r>
-        <w:t>[0].pregnant %}</w:t>
+        <w:t>I am currently pregnant, and my spouse is not currently pregnant.</w:t>
+      </w:r>
+      <w:r>
+        <w:t>{% elif not users[0].pregnant and other_parties[0].pregnant %}</w:t>
       </w:r>
       <w:r>
         <w:t xml:space="preserve"> </w:t>
       </w:r>
       <w:r>
-        <w:t>I am currently pregnant, and my spouse is not currently pregnant.</w:t>
-      </w:r>
-      <w:r>
-        <w:t xml:space="preserve">{% </w:t>
-      </w:r>
-      <w:proofErr w:type="spellStart"/>
-      <w:r>
-        <w:t>elif</w:t>
-      </w:r>
-      <w:proofErr w:type="spellEnd"/>
-      <w:r>
-        <w:t xml:space="preserve"> not users[0].pregnant and </w:t>
-      </w:r>
-      <w:proofErr w:type="spellStart"/>
-      <w:r>
-        <w:t>other_parties</w:t>
-      </w:r>
-      <w:proofErr w:type="spellEnd"/>
-      <w:r>
-        <w:t>[0].pregnant %}</w:t>
+        <w:t xml:space="preserve">I am </w:t>
+      </w:r>
+      <w:r>
+        <w:t xml:space="preserve">not </w:t>
+      </w:r>
+      <w:r>
+        <w:t>currently pregnant, and my spouse is currently pregnant.</w:t>
       </w:r>
       <w:r>
         <w:t xml:space="preserve"> </w:t>
       </w:r>
       <w:r>
-        <w:t xml:space="preserve">I am </w:t>
-      </w:r>
-      <w:r>
-        <w:t xml:space="preserve">not </w:t>
-      </w:r>
-      <w:r>
-        <w:t>currently pregnant, and my spouse is currently pregnant.</w:t>
+        <w:t>{% elif users[0].pregnant and other_parties[0].pregnant %}</w:t>
       </w:r>
       <w:r>
         <w:t xml:space="preserve"> </w:t>
       </w:r>
       <w:r>
-        <w:t xml:space="preserve">{% </w:t>
-      </w:r>
-      <w:proofErr w:type="spellStart"/>
-      <w:r>
-        <w:t>elif</w:t>
-      </w:r>
-      <w:proofErr w:type="spellEnd"/>
-      <w:r>
-        <w:t xml:space="preserve"> </w:t>
-      </w:r>
-      <w:proofErr w:type="gramStart"/>
-      <w:r>
-        <w:t>users[</w:t>
-      </w:r>
-      <w:proofErr w:type="gramEnd"/>
-      <w:r>
-        <w:t>0</w:t>
-      </w:r>
-      <w:proofErr w:type="gramStart"/>
-      <w:r>
-        <w:t>].pregnant</w:t>
-      </w:r>
-      <w:proofErr w:type="gramEnd"/>
-      <w:r>
-        <w:t xml:space="preserve"> and </w:t>
-      </w:r>
-      <w:proofErr w:type="spellStart"/>
-      <w:r>
-        <w:lastRenderedPageBreak/>
-        <w:t>other_</w:t>
-      </w:r>
-      <w:proofErr w:type="gramStart"/>
-      <w:r>
-        <w:t>parties</w:t>
-      </w:r>
-      <w:proofErr w:type="spellEnd"/>
-      <w:r>
-        <w:t>[</w:t>
-      </w:r>
-      <w:proofErr w:type="gramEnd"/>
-      <w:r>
-        <w:t>0</w:t>
-      </w:r>
-      <w:proofErr w:type="gramStart"/>
-      <w:r>
-        <w:t>].pregnant</w:t>
-      </w:r>
-      <w:proofErr w:type="gramEnd"/>
-      <w:r>
-        <w:t xml:space="preserve"> %}</w:t>
-      </w:r>
-      <w:r>
-        <w:t xml:space="preserve"> </w:t>
-      </w:r>
-      <w:r>
-        <w:t xml:space="preserve">I am currently pregnant, and my spouse is currently </w:t>
-      </w:r>
-      <w:proofErr w:type="gramStart"/>
-      <w:r>
-        <w:t>pregnant.</w:t>
-      </w:r>
-      <w:r>
-        <w:t>{</w:t>
-      </w:r>
-      <w:proofErr w:type="gramEnd"/>
-      <w:r>
-        <w:t xml:space="preserve">% </w:t>
-      </w:r>
-      <w:proofErr w:type="gramStart"/>
-      <w:r>
-        <w:t>endif %}</w:t>
-      </w:r>
-      <w:proofErr w:type="gramEnd"/>
+        <w:t>I am currently pregnant, and my spouse is currently pregnant.</w:t>
+      </w:r>
+      <w:r>
+        <w:t>{% endif %}</w:t>
+      </w:r>
     </w:p>
     <w:p>
       <w:pPr>
         <w:pStyle w:val="ListParagraph"/>
       </w:pPr>
       <w:r>
-        <w:t xml:space="preserve">{%p if </w:t>
-      </w:r>
-      <w:proofErr w:type="spellStart"/>
-      <w:r>
-        <w:t>there_are_marital_</w:t>
-      </w:r>
-      <w:proofErr w:type="gramStart"/>
-      <w:r>
-        <w:t>children</w:t>
-      </w:r>
-      <w:proofErr w:type="spellEnd"/>
-      <w:r>
-        <w:t xml:space="preserve"> %}</w:t>
-      </w:r>
-      <w:proofErr w:type="gramEnd"/>
+        <w:t>{%p if there_are_marital_children %}</w:t>
+      </w:r>
     </w:p>
     <w:p>
       <w:pPr>
@@ -802,370 +488,171 @@
         <w:t>The Defendant and I have</w:t>
       </w:r>
       <w:r>
+        <w:t xml:space="preserve"> {{</w:t>
+      </w:r>
+      <w:r>
         <w:t xml:space="preserve"> </w:t>
       </w:r>
-      <w:proofErr w:type="gramStart"/>
-      <w:r>
-        <w:t>{{</w:t>
+      <w:r>
+        <w:t xml:space="preserve">children.filter(legal_parent="both")  | length </w:t>
+      </w:r>
+      <w:r>
+        <w:t>}}</w:t>
+      </w:r>
+      <w:r>
+        <w:t xml:space="preserve"> minor </w:t>
+      </w:r>
+      <w:r>
+        <w:t xml:space="preserve">{{ </w:t>
+      </w:r>
+      <w:r>
+        <w:t>children.filter(legal_parent='both').as_noun()</w:t>
+      </w:r>
+      <w:r>
+        <w:t xml:space="preserve"> }}</w:t>
+      </w:r>
+      <w:r>
+        <w:t xml:space="preserve"> together. </w:t>
+      </w:r>
+      <w:r>
+        <w:t xml:space="preserve">{% if </w:t>
+      </w:r>
+      <w:r>
+        <w:t>children.filter(legal_parent="both")  | length</w:t>
+      </w:r>
+      <w:r>
+        <w:t xml:space="preserve"> == 1 %}</w:t>
+      </w:r>
+      <w:r>
+        <w:t xml:space="preserve">The child's name and age is </w:t>
+      </w:r>
+      <w:r>
+        <w:t xml:space="preserve">{{ </w:t>
+      </w:r>
+      <w:r>
+        <w:t>children.filter(legal_parent="both")</w:t>
+      </w:r>
+      <w:r>
+        <w:t>[0].name.full()</w:t>
+      </w:r>
+      <w:r>
+        <w:t xml:space="preserve"> }}</w:t>
+      </w:r>
+      <w:r>
+        <w:t xml:space="preserve">, </w:t>
+      </w:r>
+      <w:r>
+        <w:t xml:space="preserve">{% if </w:t>
+      </w:r>
+      <w:r>
+        <w:t>children.filter(legal_parent="both")</w:t>
+      </w:r>
+      <w:r>
+        <w:t>[0].</w:t>
+      </w:r>
+      <w:r>
+        <w:t>age_in_</w:t>
+      </w:r>
+      <w:r>
+        <w:t>months</w:t>
+      </w:r>
+      <w:r>
+        <w:t xml:space="preserve">() </w:t>
+      </w:r>
+      <w:r>
+        <w:t>&lt; 1</w:t>
+      </w:r>
+      <w:r>
+        <w:t xml:space="preserve"> %}newborn.{%</w:t>
+      </w:r>
+      <w:r>
+        <w:t xml:space="preserve"> elif</w:t>
       </w:r>
       <w:r>
         <w:t xml:space="preserve"> </w:t>
       </w:r>
-      <w:proofErr w:type="spellStart"/>
-      <w:r>
-        <w:t>children</w:t>
-      </w:r>
-      <w:proofErr w:type="gramEnd"/>
-      <w:r>
-        <w:t>.filter</w:t>
-      </w:r>
-      <w:proofErr w:type="spellEnd"/>
-      <w:r>
-        <w:t>(</w:t>
-      </w:r>
-      <w:proofErr w:type="spellStart"/>
-      <w:r>
-        <w:t>legal_parent</w:t>
-      </w:r>
-      <w:proofErr w:type="spellEnd"/>
-      <w:r>
-        <w:t>="both</w:t>
-      </w:r>
-      <w:proofErr w:type="gramStart"/>
-      <w:r>
-        <w:t>")  |</w:t>
-      </w:r>
-      <w:proofErr w:type="gramEnd"/>
+      <w:r>
+        <w:t>children.filter(legal_parent="both")</w:t>
+      </w:r>
+      <w:r>
+        <w:t>[0].</w:t>
+      </w:r>
+      <w:r>
+        <w:t>age_in_</w:t>
+      </w:r>
+      <w:r>
+        <w:t>months</w:t>
+      </w:r>
+      <w:r>
+        <w:t>()</w:t>
+      </w:r>
       <w:r>
         <w:t xml:space="preserve"> </w:t>
       </w:r>
-      <w:proofErr w:type="gramStart"/>
-      <w:r>
-        <w:t xml:space="preserve">length </w:t>
-      </w:r>
-      <w:r>
-        <w:t>}</w:t>
-      </w:r>
-      <w:proofErr w:type="gramEnd"/>
-      <w:r>
-        <w:t>}</w:t>
-      </w:r>
-      <w:r>
-        <w:t xml:space="preserve"> minor </w:t>
-      </w:r>
-      <w:proofErr w:type="gramStart"/>
-      <w:r>
-        <w:t xml:space="preserve">{{ </w:t>
-      </w:r>
-      <w:proofErr w:type="spellStart"/>
-      <w:r>
-        <w:t>children</w:t>
-      </w:r>
-      <w:proofErr w:type="gramEnd"/>
-      <w:r>
-        <w:t>.filter</w:t>
-      </w:r>
-      <w:proofErr w:type="spellEnd"/>
-      <w:r>
-        <w:t>(</w:t>
-      </w:r>
-      <w:proofErr w:type="spellStart"/>
-      <w:r>
-        <w:t>legal_parent</w:t>
-      </w:r>
-      <w:proofErr w:type="spellEnd"/>
-      <w:r>
-        <w:t>='both').</w:t>
-      </w:r>
-      <w:proofErr w:type="spellStart"/>
-      <w:r>
-        <w:t>as_</w:t>
-      </w:r>
-      <w:proofErr w:type="gramStart"/>
-      <w:r>
-        <w:t>noun</w:t>
-      </w:r>
-      <w:proofErr w:type="spellEnd"/>
-      <w:r>
-        <w:t>()</w:t>
-      </w:r>
-      <w:r>
-        <w:t xml:space="preserve"> }</w:t>
-      </w:r>
-      <w:proofErr w:type="gramEnd"/>
-      <w:r>
-        <w:t>}</w:t>
-      </w:r>
-      <w:r>
-        <w:t xml:space="preserve"> together. </w:t>
-      </w:r>
-      <w:r>
-        <w:t xml:space="preserve">{% if </w:t>
-      </w:r>
-      <w:proofErr w:type="spellStart"/>
-      <w:r>
-        <w:t>children.filter</w:t>
-      </w:r>
-      <w:proofErr w:type="spellEnd"/>
-      <w:r>
-        <w:t>(</w:t>
-      </w:r>
-      <w:proofErr w:type="spellStart"/>
-      <w:r>
-        <w:t>legal_parent</w:t>
-      </w:r>
-      <w:proofErr w:type="spellEnd"/>
-      <w:r>
-        <w:t>="both")  | length</w:t>
-      </w:r>
-      <w:r>
-        <w:t xml:space="preserve"> == 1 %}</w:t>
-      </w:r>
-      <w:r>
-        <w:t xml:space="preserve">The child's name and age is </w:t>
-      </w:r>
-      <w:r>
-        <w:t xml:space="preserve">{{ </w:t>
-      </w:r>
-      <w:proofErr w:type="spellStart"/>
-      <w:r>
-        <w:t>children.filter</w:t>
-      </w:r>
-      <w:proofErr w:type="spellEnd"/>
-      <w:r>
-        <w:t>(</w:t>
-      </w:r>
-      <w:proofErr w:type="spellStart"/>
-      <w:r>
-        <w:t>legal_parent</w:t>
-      </w:r>
-      <w:proofErr w:type="spellEnd"/>
-      <w:r>
-        <w:t>="both")</w:t>
+      <w:r>
+        <w:t>==</w:t>
+      </w:r>
+      <w:r>
+        <w:t xml:space="preserve"> </w:t>
+      </w:r>
+      <w:r>
+        <w:t>1 %}</w:t>
+      </w:r>
+      <w:r>
+        <w:t xml:space="preserve"> 1 </w:t>
+      </w:r>
+      <w:r>
+        <w:t>month</w:t>
+      </w:r>
+      <w:r>
+        <w:t>.{% elif</w:t>
+      </w:r>
+      <w:r>
+        <w:t xml:space="preserve"> </w:t>
+      </w:r>
+      <w:r>
+        <w:t>children.filter(legal_parent="both")</w:t>
       </w:r>
       <w:r>
         <w:t>[0].</w:t>
       </w:r>
-      <w:proofErr w:type="spellStart"/>
-      <w:r>
-        <w:t>name.full</w:t>
-      </w:r>
-      <w:proofErr w:type="spellEnd"/>
-      <w:r>
-        <w:t>()</w:t>
-      </w:r>
-      <w:r>
-        <w:t xml:space="preserve"> }}</w:t>
-      </w:r>
-      <w:r>
-        <w:t xml:space="preserve">, </w:t>
-      </w:r>
-      <w:r>
-        <w:t xml:space="preserve">{% if </w:t>
-      </w:r>
-      <w:proofErr w:type="spellStart"/>
-      <w:r>
-        <w:t>children.filter</w:t>
-      </w:r>
-      <w:proofErr w:type="spellEnd"/>
-      <w:r>
-        <w:t>(</w:t>
-      </w:r>
-      <w:proofErr w:type="spellStart"/>
-      <w:r>
-        <w:t>legal_parent</w:t>
-      </w:r>
-      <w:proofErr w:type="spellEnd"/>
-      <w:r>
-        <w:t>="both")</w:t>
+      <w:r>
+        <w:t>age_in_years()</w:t>
+      </w:r>
+      <w:r>
+        <w:t xml:space="preserve"> &lt; </w:t>
+      </w:r>
+      <w:r>
+        <w:t xml:space="preserve">1 %}{{ </w:t>
+      </w:r>
+      <w:r>
+        <w:t>children.filter(legal_parent="both")</w:t>
       </w:r>
       <w:r>
         <w:t>[0].</w:t>
       </w:r>
-      <w:proofErr w:type="spellStart"/>
-      <w:r>
-        <w:t>age_in_</w:t>
-      </w:r>
-      <w:r>
-        <w:t>months</w:t>
-      </w:r>
-      <w:proofErr w:type="spellEnd"/>
-      <w:r>
-        <w:t xml:space="preserve">() </w:t>
-      </w:r>
-      <w:r>
-        <w:t>&lt; 1</w:t>
-      </w:r>
-      <w:r>
-        <w:t xml:space="preserve"> %}newborn.{%</w:t>
-      </w:r>
-      <w:r>
-        <w:t xml:space="preserve"> </w:t>
-      </w:r>
-      <w:proofErr w:type="spellStart"/>
-      <w:r>
-        <w:t>elif</w:t>
-      </w:r>
-      <w:proofErr w:type="spellEnd"/>
-      <w:r>
-        <w:t xml:space="preserve"> </w:t>
-      </w:r>
-      <w:proofErr w:type="spellStart"/>
-      <w:r>
-        <w:t>children.filter</w:t>
-      </w:r>
-      <w:proofErr w:type="spellEnd"/>
-      <w:r>
-        <w:t>(</w:t>
-      </w:r>
-      <w:proofErr w:type="spellStart"/>
-      <w:r>
-        <w:t>legal_parent</w:t>
-      </w:r>
-      <w:proofErr w:type="spellEnd"/>
-      <w:r>
-        <w:t>="both")</w:t>
+      <w:r>
+        <w:t>age_in_months() }} months</w:t>
+      </w:r>
+      <w:r>
+        <w:t>.</w:t>
+      </w:r>
+      <w:r>
+        <w:t xml:space="preserve">{% else %}{{ </w:t>
+      </w:r>
+      <w:r>
+        <w:t>children.filter(legal_parent="both")</w:t>
       </w:r>
       <w:r>
         <w:t>[0].</w:t>
       </w:r>
-      <w:proofErr w:type="spellStart"/>
-      <w:r>
-        <w:t>age_in_</w:t>
-      </w:r>
-      <w:r>
-        <w:t>months</w:t>
-      </w:r>
-      <w:proofErr w:type="spellEnd"/>
-      <w:r>
-        <w:t>()</w:t>
-      </w:r>
-      <w:r>
-        <w:t xml:space="preserve"> </w:t>
-      </w:r>
-      <w:r>
-        <w:t>==</w:t>
-      </w:r>
-      <w:r>
-        <w:t xml:space="preserve"> </w:t>
-      </w:r>
-      <w:r>
-        <w:t>1 %}</w:t>
-      </w:r>
-      <w:r>
-        <w:t xml:space="preserve"> 1 </w:t>
-      </w:r>
-      <w:r>
-        <w:t>month</w:t>
-      </w:r>
-      <w:r>
-        <w:t xml:space="preserve">.{% </w:t>
-      </w:r>
-      <w:proofErr w:type="spellStart"/>
-      <w:r>
-        <w:t>elif</w:t>
-      </w:r>
-      <w:proofErr w:type="spellEnd"/>
-      <w:r>
-        <w:t xml:space="preserve"> </w:t>
-      </w:r>
-      <w:proofErr w:type="spellStart"/>
-      <w:r>
-        <w:t>children.filter</w:t>
-      </w:r>
-      <w:proofErr w:type="spellEnd"/>
-      <w:r>
-        <w:t>(</w:t>
-      </w:r>
-      <w:proofErr w:type="spellStart"/>
-      <w:r>
-        <w:t>legal_parent</w:t>
-      </w:r>
-      <w:proofErr w:type="spellEnd"/>
-      <w:r>
-        <w:t>="both")</w:t>
-      </w:r>
-      <w:r>
-        <w:t>[0].</w:t>
-      </w:r>
-      <w:proofErr w:type="spellStart"/>
-      <w:r>
-        <w:t>age_in_years</w:t>
-      </w:r>
-      <w:proofErr w:type="spellEnd"/>
-      <w:r>
-        <w:t>()</w:t>
-      </w:r>
-      <w:r>
-        <w:t xml:space="preserve"> &lt; </w:t>
-      </w:r>
-      <w:r>
-        <w:t xml:space="preserve">1 %}{{ </w:t>
-      </w:r>
-      <w:proofErr w:type="spellStart"/>
-      <w:r>
-        <w:t>children.filter</w:t>
-      </w:r>
-      <w:proofErr w:type="spellEnd"/>
-      <w:r>
-        <w:t>(</w:t>
-      </w:r>
-      <w:proofErr w:type="spellStart"/>
-      <w:r>
-        <w:t>legal_parent</w:t>
-      </w:r>
-      <w:proofErr w:type="spellEnd"/>
-      <w:r>
-        <w:t>="both")</w:t>
-      </w:r>
-      <w:r>
-        <w:t>[0].</w:t>
-      </w:r>
-      <w:proofErr w:type="spellStart"/>
-      <w:r>
-        <w:t>age_in_months</w:t>
-      </w:r>
-      <w:proofErr w:type="spellEnd"/>
-      <w:r>
-        <w:t>() }} months</w:t>
+      <w:r>
+        <w:t>age_in_years() }}</w:t>
       </w:r>
       <w:r>
         <w:t>.</w:t>
       </w:r>
       <w:r>
-        <w:t xml:space="preserve">{% else %}{{ </w:t>
-      </w:r>
-      <w:proofErr w:type="spellStart"/>
-      <w:r>
-        <w:t>children.filter</w:t>
-      </w:r>
-      <w:proofErr w:type="spellEnd"/>
-      <w:r>
-        <w:t>(</w:t>
-      </w:r>
-      <w:proofErr w:type="spellStart"/>
-      <w:r>
-        <w:t>legal_parent</w:t>
-      </w:r>
-      <w:proofErr w:type="spellEnd"/>
-      <w:r>
-        <w:t>="both")</w:t>
-      </w:r>
-      <w:r>
-        <w:t>[0].</w:t>
-      </w:r>
-      <w:proofErr w:type="spellStart"/>
-      <w:r>
-        <w:t>age_in_years</w:t>
-      </w:r>
-      <w:proofErr w:type="spellEnd"/>
-      <w:r>
-        <w:t>() }}</w:t>
-      </w:r>
-      <w:r>
-        <w:t>.</w:t>
-      </w:r>
-      <w:r>
         <w:t>{% endif %}</w:t>
       </w:r>
       <w:r>
@@ -1188,40 +675,12 @@
       <w:r>
         <w:t xml:space="preserve"> if </w:t>
       </w:r>
-      <w:proofErr w:type="spellStart"/>
-      <w:proofErr w:type="gramStart"/>
-      <w:r>
-        <w:t>children.filter</w:t>
-      </w:r>
-      <w:proofErr w:type="spellEnd"/>
-      <w:proofErr w:type="gramEnd"/>
-      <w:r>
-        <w:t>(</w:t>
-      </w:r>
-      <w:proofErr w:type="spellStart"/>
-      <w:r>
-        <w:t>legal_parent</w:t>
-      </w:r>
-      <w:proofErr w:type="spellEnd"/>
-      <w:r>
-        <w:t>="both</w:t>
-      </w:r>
-      <w:proofErr w:type="gramStart"/>
-      <w:r>
-        <w:t>")  |</w:t>
-      </w:r>
-      <w:proofErr w:type="gramEnd"/>
-      <w:r>
-        <w:t xml:space="preserve"> length</w:t>
-      </w:r>
-      <w:r>
-        <w:t xml:space="preserve"> &gt; </w:t>
-      </w:r>
-      <w:proofErr w:type="gramStart"/>
-      <w:r>
-        <w:t>1 %}</w:t>
-      </w:r>
-      <w:proofErr w:type="gramEnd"/>
+      <w:r>
+        <w:t>children.filter(legal_parent="both")  | length</w:t>
+      </w:r>
+      <w:r>
+        <w:t xml:space="preserve"> &gt; 1 %}</w:t>
+      </w:r>
     </w:p>
     <w:p>
       <w:pPr>
@@ -1239,32 +698,12 @@
       <w:r>
         <w:t xml:space="preserve">child in </w:t>
       </w:r>
-      <w:proofErr w:type="spellStart"/>
-      <w:proofErr w:type="gramStart"/>
-      <w:r>
-        <w:t>children.filter</w:t>
-      </w:r>
-      <w:proofErr w:type="spellEnd"/>
-      <w:proofErr w:type="gramEnd"/>
-      <w:r>
-        <w:t>(</w:t>
-      </w:r>
-      <w:proofErr w:type="spellStart"/>
-      <w:r>
-        <w:t>legal_parent</w:t>
-      </w:r>
-      <w:proofErr w:type="spellEnd"/>
-      <w:r>
-        <w:t>="both"</w:t>
-      </w:r>
-      <w:proofErr w:type="gramStart"/>
-      <w:r>
-        <w:t>)</w:t>
+      <w:r>
+        <w:t>children.filter(legal_parent="both")</w:t>
       </w:r>
       <w:r>
         <w:t xml:space="preserve"> %}</w:t>
       </w:r>
-      <w:proofErr w:type="gramEnd"/>
     </w:p>
     <w:p>
       <w:pPr>
@@ -1274,226 +713,87 @@
           <w:numId w:val="1"/>
         </w:numPr>
       </w:pPr>
-      <w:proofErr w:type="gramStart"/>
-      <w:r>
-        <w:t xml:space="preserve">{{ </w:t>
-      </w:r>
-      <w:proofErr w:type="spellStart"/>
-      <w:r>
-        <w:t>child.name</w:t>
-      </w:r>
-      <w:proofErr w:type="gramEnd"/>
+      <w:r>
+        <w:t>{{ child.name.full() }}</w:t>
+      </w:r>
+      <w:r>
+        <w:t xml:space="preserve">, </w:t>
+      </w:r>
+      <w:r>
+        <w:t xml:space="preserve">{% if </w:t>
+      </w:r>
+      <w:r>
+        <w:t>child.</w:t>
+      </w:r>
+      <w:r>
+        <w:t>age_in_</w:t>
+      </w:r>
+      <w:r>
+        <w:t>months</w:t>
+      </w:r>
+      <w:r>
+        <w:t xml:space="preserve">() </w:t>
+      </w:r>
+      <w:r>
+        <w:t>&lt; 1 %}newborn.{% elif</w:t>
+      </w:r>
+      <w:r>
+        <w:t xml:space="preserve"> </w:t>
+      </w:r>
+      <w:r>
+        <w:t>child.</w:t>
+      </w:r>
+      <w:r>
+        <w:t>age_in_</w:t>
+      </w:r>
+      <w:r>
+        <w:t>months</w:t>
+      </w:r>
+      <w:r>
+        <w:t>()</w:t>
+      </w:r>
+      <w:r>
+        <w:t xml:space="preserve"> == </w:t>
+      </w:r>
+      <w:r>
+        <w:t>1 %}</w:t>
+      </w:r>
+      <w:r>
+        <w:t xml:space="preserve">1 </w:t>
+      </w:r>
+      <w:r>
+        <w:t>month</w:t>
+      </w:r>
+      <w:r>
+        <w:t>.{% elif</w:t>
+      </w:r>
+      <w:r>
+        <w:t xml:space="preserve"> </w:t>
+      </w:r>
+      <w:r>
+        <w:t>child.</w:t>
+      </w:r>
+      <w:r>
+        <w:t>age_in_years()</w:t>
+      </w:r>
+      <w:r>
+        <w:t xml:space="preserve"> &lt; </w:t>
+      </w:r>
+      <w:r>
+        <w:t>1 %}{{ child.age_in_months() }} months</w:t>
+      </w:r>
       <w:r>
         <w:t>.</w:t>
       </w:r>
-      <w:proofErr w:type="gramStart"/>
-      <w:r>
-        <w:t>full</w:t>
-      </w:r>
-      <w:proofErr w:type="spellEnd"/>
-      <w:r>
-        <w:t>() }</w:t>
-      </w:r>
-      <w:proofErr w:type="gramEnd"/>
-      <w:r>
-        <w:t>}</w:t>
-      </w:r>
-      <w:proofErr w:type="gramStart"/>
-      <w:r>
-        <w:t xml:space="preserve">, </w:t>
-      </w:r>
-      <w:r>
-        <w:t>{%</w:t>
-      </w:r>
-      <w:proofErr w:type="gramEnd"/>
-      <w:r>
-        <w:t xml:space="preserve"> if </w:t>
-      </w:r>
-      <w:proofErr w:type="spellStart"/>
-      <w:r>
-        <w:t>child.</w:t>
-      </w:r>
-      <w:r>
-        <w:t>age_in_</w:t>
-      </w:r>
-      <w:proofErr w:type="gramStart"/>
-      <w:r>
-        <w:t>months</w:t>
-      </w:r>
-      <w:proofErr w:type="spellEnd"/>
-      <w:r>
-        <w:t>(</w:t>
-      </w:r>
-      <w:proofErr w:type="gramEnd"/>
-      <w:r>
-        <w:t xml:space="preserve">) </w:t>
-      </w:r>
-      <w:r>
-        <w:t xml:space="preserve">&lt; 1 </w:t>
-      </w:r>
-      <w:proofErr w:type="gramStart"/>
-      <w:r>
-        <w:t>%}newborn.{</w:t>
-      </w:r>
-      <w:proofErr w:type="gramEnd"/>
-      <w:r>
-        <w:t xml:space="preserve">% </w:t>
-      </w:r>
-      <w:proofErr w:type="spellStart"/>
-      <w:r>
-        <w:t>elif</w:t>
-      </w:r>
-      <w:proofErr w:type="spellEnd"/>
-      <w:r>
-        <w:t xml:space="preserve"> </w:t>
-      </w:r>
-      <w:proofErr w:type="spellStart"/>
-      <w:r>
-        <w:t>child.</w:t>
-      </w:r>
-      <w:r>
-        <w:t>age_in_</w:t>
-      </w:r>
-      <w:proofErr w:type="gramStart"/>
-      <w:r>
-        <w:t>months</w:t>
-      </w:r>
-      <w:proofErr w:type="spellEnd"/>
-      <w:r>
-        <w:t>(</w:t>
-      </w:r>
-      <w:proofErr w:type="gramEnd"/>
-      <w:r>
-        <w:t>)</w:t>
-      </w:r>
-      <w:r>
-        <w:t xml:space="preserve"> == </w:t>
-      </w:r>
-      <w:proofErr w:type="gramStart"/>
-      <w:r>
-        <w:t>1 %}</w:t>
-      </w:r>
-      <w:proofErr w:type="gramEnd"/>
-      <w:r>
-        <w:t xml:space="preserve">1 </w:t>
-      </w:r>
-      <w:proofErr w:type="gramStart"/>
-      <w:r>
-        <w:t>month</w:t>
-      </w:r>
-      <w:r>
-        <w:t>.{</w:t>
-      </w:r>
-      <w:proofErr w:type="gramEnd"/>
-      <w:r>
-        <w:t xml:space="preserve">% </w:t>
-      </w:r>
-      <w:proofErr w:type="spellStart"/>
-      <w:r>
-        <w:t>elif</w:t>
-      </w:r>
-      <w:proofErr w:type="spellEnd"/>
-      <w:r>
-        <w:t xml:space="preserve"> </w:t>
-      </w:r>
-      <w:proofErr w:type="spellStart"/>
-      <w:r>
-        <w:t>child.</w:t>
-      </w:r>
-      <w:r>
-        <w:t>age_in_</w:t>
-      </w:r>
-      <w:proofErr w:type="gramStart"/>
-      <w:r>
-        <w:t>years</w:t>
-      </w:r>
-      <w:proofErr w:type="spellEnd"/>
-      <w:r>
-        <w:t>(</w:t>
-      </w:r>
-      <w:proofErr w:type="gramEnd"/>
-      <w:r>
-        <w:t>)</w:t>
-      </w:r>
-      <w:r>
-        <w:t xml:space="preserve"> &lt; </w:t>
-      </w:r>
-      <w:r>
-        <w:t xml:space="preserve">1 </w:t>
-      </w:r>
-      <w:proofErr w:type="gramStart"/>
-      <w:r>
-        <w:t xml:space="preserve">%}{{ </w:t>
-      </w:r>
-      <w:proofErr w:type="spellStart"/>
-      <w:r>
-        <w:t>child.age</w:t>
-      </w:r>
-      <w:proofErr w:type="gramEnd"/>
-      <w:r>
-        <w:t>_in_</w:t>
-      </w:r>
-      <w:proofErr w:type="gramStart"/>
-      <w:r>
-        <w:t>months</w:t>
-      </w:r>
-      <w:proofErr w:type="spellEnd"/>
-      <w:r>
-        <w:t>() }</w:t>
-      </w:r>
-      <w:proofErr w:type="gramEnd"/>
-      <w:r>
-        <w:t xml:space="preserve">} </w:t>
-      </w:r>
-      <w:proofErr w:type="gramStart"/>
-      <w:r>
-        <w:t>months</w:t>
+      <w:r>
+        <w:t>{% else %}{{ child.age_in_years() }}</w:t>
       </w:r>
       <w:r>
         <w:t>.</w:t>
       </w:r>
       <w:r>
-        <w:t>{</w:t>
-      </w:r>
-      <w:proofErr w:type="gramEnd"/>
-      <w:r>
-        <w:t xml:space="preserve">% else </w:t>
-      </w:r>
-      <w:proofErr w:type="gramStart"/>
-      <w:r>
-        <w:t xml:space="preserve">%}{{ </w:t>
-      </w:r>
-      <w:proofErr w:type="spellStart"/>
-      <w:r>
-        <w:t>child.age</w:t>
-      </w:r>
-      <w:proofErr w:type="gramEnd"/>
-      <w:r>
-        <w:t>_in_</w:t>
-      </w:r>
-      <w:proofErr w:type="gramStart"/>
-      <w:r>
-        <w:t>years</w:t>
-      </w:r>
-      <w:proofErr w:type="spellEnd"/>
-      <w:r>
-        <w:t>() }}</w:t>
-      </w:r>
-      <w:r>
-        <w:t>.</w:t>
-      </w:r>
-      <w:r>
-        <w:t>{</w:t>
-      </w:r>
-      <w:proofErr w:type="gramEnd"/>
-      <w:r>
-        <w:t xml:space="preserve">% </w:t>
-      </w:r>
-      <w:proofErr w:type="gramStart"/>
-      <w:r>
-        <w:t>endif %}</w:t>
-      </w:r>
-      <w:proofErr w:type="gramEnd"/>
+        <w:t>{% endif %}</w:t>
+      </w:r>
     </w:p>
     <w:p>
       <w:pPr>
@@ -1507,18 +807,8 @@
         <w:t>p</w:t>
       </w:r>
       <w:r>
-        <w:t xml:space="preserve"> </w:t>
-      </w:r>
-      <w:proofErr w:type="spellStart"/>
-      <w:proofErr w:type="gramStart"/>
-      <w:r>
-        <w:t>endfor</w:t>
-      </w:r>
-      <w:proofErr w:type="spellEnd"/>
-      <w:r>
-        <w:t xml:space="preserve"> %}</w:t>
-      </w:r>
-      <w:proofErr w:type="gramEnd"/>
+        <w:t xml:space="preserve"> endfor %}</w:t>
+      </w:r>
     </w:p>
     <w:p>
       <w:pPr>
@@ -1532,13 +822,8 @@
         <w:t>p</w:t>
       </w:r>
       <w:r>
-        <w:t xml:space="preserve"> </w:t>
-      </w:r>
-      <w:proofErr w:type="gramStart"/>
-      <w:r>
-        <w:t>endif %}</w:t>
-      </w:r>
-      <w:proofErr w:type="gramEnd"/>
+        <w:t xml:space="preserve"> endif %}</w:t>
+      </w:r>
     </w:p>
     <w:p>
       <w:pPr>
@@ -1552,13 +837,8 @@
         <w:t>p</w:t>
       </w:r>
       <w:r>
-        <w:t xml:space="preserve"> </w:t>
-      </w:r>
-      <w:proofErr w:type="gramStart"/>
-      <w:r>
-        <w:t>else %}</w:t>
-      </w:r>
-      <w:proofErr w:type="gramEnd"/>
+        <w:t xml:space="preserve"> else %}</w:t>
+      </w:r>
     </w:p>
     <w:p>
       <w:pPr>
@@ -1585,13 +865,8 @@
         <w:t>p</w:t>
       </w:r>
       <w:r>
-        <w:t xml:space="preserve"> </w:t>
-      </w:r>
-      <w:proofErr w:type="gramStart"/>
-      <w:r>
-        <w:t>endif %}</w:t>
-      </w:r>
-      <w:proofErr w:type="gramEnd"/>
+        <w:t xml:space="preserve"> endif %}</w:t>
+      </w:r>
     </w:p>
     <w:p>
       <w:pPr>
@@ -1602,15 +877,7 @@
         </w:numPr>
       </w:pPr>
       <w:r>
-        <w:t xml:space="preserve">I have read </w:t>
-      </w:r>
-      <w:proofErr w:type="gramStart"/>
-      <w:r>
-        <w:t>all of</w:t>
-      </w:r>
-      <w:proofErr w:type="gramEnd"/>
-      <w:r>
-        <w:t xml:space="preserve"> the terms of the proposed Judgment of Divorce, and I agree with them.</w:t>
+        <w:t>I have read all of the terms of the proposed Judgment of Divorce, and I agree with them.</w:t>
       </w:r>
     </w:p>
     <w:p>
@@ -1620,35 +887,12 @@
       <w:r>
         <w:t xml:space="preserve">{%p if </w:t>
       </w:r>
-      <w:proofErr w:type="gramStart"/>
-      <w:r>
-        <w:t>users[</w:t>
-      </w:r>
-      <w:proofErr w:type="gramEnd"/>
-      <w:r>
-        <w:t>0</w:t>
-      </w:r>
-      <w:proofErr w:type="gramStart"/>
-      <w:r>
-        <w:t>].</w:t>
-      </w:r>
-      <w:proofErr w:type="spellStart"/>
-      <w:r>
-        <w:t>new</w:t>
-      </w:r>
-      <w:proofErr w:type="gramEnd"/>
-      <w:r>
-        <w:t>_last_name_</w:t>
-      </w:r>
-      <w:proofErr w:type="gramStart"/>
-      <w:r>
-        <w:t>yn</w:t>
-      </w:r>
-      <w:proofErr w:type="spellEnd"/>
+      <w:r>
+        <w:t>users[0].new_last_name_yn</w:t>
+      </w:r>
       <w:r>
         <w:t xml:space="preserve"> %}</w:t>
       </w:r>
-      <w:proofErr w:type="gramEnd"/>
     </w:p>
     <w:p>
       <w:pPr>
@@ -1661,40 +905,14 @@
       <w:r>
         <w:t xml:space="preserve">I would like the court to change my surname to </w:t>
       </w:r>
-      <w:proofErr w:type="gramStart"/>
       <w:r>
         <w:t xml:space="preserve">{{ </w:t>
       </w:r>
       <w:r>
-        <w:t>users</w:t>
-      </w:r>
-      <w:proofErr w:type="gramEnd"/>
-      <w:r>
-        <w:t>[0</w:t>
-      </w:r>
-      <w:proofErr w:type="gramStart"/>
-      <w:r>
-        <w:t>].</w:t>
-      </w:r>
-      <w:proofErr w:type="spellStart"/>
-      <w:r>
-        <w:t>new</w:t>
-      </w:r>
-      <w:proofErr w:type="gramEnd"/>
-      <w:r>
-        <w:t>_last_</w:t>
-      </w:r>
-      <w:proofErr w:type="gramStart"/>
-      <w:r>
-        <w:t>name</w:t>
-      </w:r>
-      <w:proofErr w:type="spellEnd"/>
-      <w:r>
-        <w:t xml:space="preserve"> }</w:t>
-      </w:r>
-      <w:proofErr w:type="gramEnd"/>
-      <w:r>
-        <w:t>}</w:t>
+        <w:t>users[0].new_last_name</w:t>
+      </w:r>
+      <w:r>
+        <w:t xml:space="preserve"> }}</w:t>
       </w:r>
       <w:r>
         <w:t>.</w:t>
@@ -1705,13 +923,8 @@
         <w:ind w:left="360"/>
       </w:pPr>
       <w:r>
-        <w:t xml:space="preserve">{%p </w:t>
-      </w:r>
-      <w:proofErr w:type="gramStart"/>
-      <w:r>
-        <w:t>endif %}</w:t>
-      </w:r>
-      <w:proofErr w:type="gramEnd"/>
+        <w:t>{%p endif %}</w:t>
+      </w:r>
     </w:p>
     <w:p>
       <w:r>
@@ -1723,6 +936,7 @@
     </w:p>
     <w:p>
       <w:r>
+        <w:lastRenderedPageBreak/>
         <w:t>Thank you, Your Honor.</w:t>
       </w:r>
     </w:p>

</xml_diff>

<commit_message>
finish adding testimony venue logic
</commit_message>
<xml_diff>
--- a/docassemble/MLHDivorceAndCustody/data/templates/testimony_script.docx
+++ b/docassemble/MLHDivorceAndCustody/data/templates/testimony_script.docx
@@ -13,13 +13,83 @@
         <w:rPr>
           <w:color w:val="000000" w:themeColor="text1"/>
         </w:rPr>
-        <w:t xml:space="preserve">Testimony in Final Divorce Hearing </w:t>
-      </w:r>
+        <w:t xml:space="preserve">Testimony in Final Divorce </w:t>
+      </w:r>
+      <w:proofErr w:type="gramStart"/>
       <w:r>
         <w:rPr>
           <w:color w:val="000000" w:themeColor="text1"/>
         </w:rPr>
-        <w:t>({% if there_are_marital_children %}With {% else %}Without {% endif%}Minor Children)</w:t>
+        <w:t xml:space="preserve">Hearing </w:t>
+      </w:r>
+      <w:r>
+        <w:rPr>
+          <w:color w:val="000000" w:themeColor="text1"/>
+        </w:rPr>
+        <w:t>({</w:t>
+      </w:r>
+      <w:proofErr w:type="gramEnd"/>
+      <w:r>
+        <w:rPr>
+          <w:color w:val="000000" w:themeColor="text1"/>
+        </w:rPr>
+        <w:t xml:space="preserve">% if </w:t>
+      </w:r>
+      <w:proofErr w:type="spellStart"/>
+      <w:r>
+        <w:rPr>
+          <w:color w:val="000000" w:themeColor="text1"/>
+        </w:rPr>
+        <w:t>there_are_marital_children</w:t>
+      </w:r>
+      <w:proofErr w:type="spellEnd"/>
+      <w:r>
+        <w:rPr>
+          <w:color w:val="000000" w:themeColor="text1"/>
+        </w:rPr>
+        <w:t xml:space="preserve"> </w:t>
+      </w:r>
+      <w:proofErr w:type="gramStart"/>
+      <w:r>
+        <w:rPr>
+          <w:color w:val="000000" w:themeColor="text1"/>
+        </w:rPr>
+        <w:t>%}With</w:t>
+      </w:r>
+      <w:proofErr w:type="gramEnd"/>
+      <w:r>
+        <w:rPr>
+          <w:color w:val="000000" w:themeColor="text1"/>
+        </w:rPr>
+        <w:t xml:space="preserve"> {% else </w:t>
+      </w:r>
+      <w:proofErr w:type="gramStart"/>
+      <w:r>
+        <w:rPr>
+          <w:color w:val="000000" w:themeColor="text1"/>
+        </w:rPr>
+        <w:t>%}Without</w:t>
+      </w:r>
+      <w:proofErr w:type="gramEnd"/>
+      <w:r>
+        <w:rPr>
+          <w:color w:val="000000" w:themeColor="text1"/>
+        </w:rPr>
+        <w:t xml:space="preserve"> {% endif</w:t>
+      </w:r>
+      <w:proofErr w:type="gramStart"/>
+      <w:r>
+        <w:rPr>
+          <w:color w:val="000000" w:themeColor="text1"/>
+        </w:rPr>
+        <w:t>%}Minor</w:t>
+      </w:r>
+      <w:proofErr w:type="gramEnd"/>
+      <w:r>
+        <w:rPr>
+          <w:color w:val="000000" w:themeColor="text1"/>
+        </w:rPr>
+        <w:t xml:space="preserve"> Children)</w:t>
       </w:r>
     </w:p>
     <w:p>
@@ -57,6 +127,144 @@
     </w:p>
     <w:p>
       <w:pPr>
+        <w:spacing w:before="240"/>
+      </w:pPr>
+      <w:r>
+        <w:t>{%</w:t>
+      </w:r>
+      <w:r>
+        <w:t>p</w:t>
+      </w:r>
+      <w:r>
+        <w:t xml:space="preserve"> if </w:t>
+      </w:r>
+      <w:proofErr w:type="spellStart"/>
+      <w:r>
+        <w:t>tool_ID</w:t>
+      </w:r>
+      <w:proofErr w:type="spellEnd"/>
+      <w:r>
+        <w:t xml:space="preserve"> == “</w:t>
+      </w:r>
+      <w:proofErr w:type="spellStart"/>
+      <w:r>
+        <w:t>JOD_only</w:t>
+      </w:r>
+      <w:proofErr w:type="spellEnd"/>
+      <w:r>
+        <w:t>” and not (</w:t>
+      </w:r>
+      <w:r>
+        <w:t xml:space="preserve">party_lived_6_months_MI['user'] and </w:t>
+      </w:r>
+      <w:proofErr w:type="spellStart"/>
+      <w:r>
+        <w:t>party_ten_days_in_county</w:t>
+      </w:r>
+      <w:proofErr w:type="spellEnd"/>
+      <w:r>
+        <w:t>['user']</w:t>
+      </w:r>
+      <w:r>
+        <w:t xml:space="preserve">) and not </w:t>
+      </w:r>
+      <w:r>
+        <w:t>(</w:t>
+      </w:r>
+      <w:r>
+        <w:t>party_lived_6_months_MI[</w:t>
+      </w:r>
+      <w:r>
+        <w:t>‘</w:t>
+      </w:r>
+      <w:proofErr w:type="spellStart"/>
+      <w:r>
+        <w:t>other_party</w:t>
+      </w:r>
+      <w:proofErr w:type="spellEnd"/>
+      <w:r>
+        <w:t>’</w:t>
+      </w:r>
+      <w:r>
+        <w:t xml:space="preserve">] and </w:t>
+      </w:r>
+      <w:proofErr w:type="spellStart"/>
+      <w:r>
+        <w:t>party_ten_days_in_county</w:t>
+      </w:r>
+      <w:proofErr w:type="spellEnd"/>
+      <w:r>
+        <w:t>['</w:t>
+      </w:r>
+      <w:proofErr w:type="spellStart"/>
+      <w:r>
+        <w:t>other_party</w:t>
+      </w:r>
+      <w:proofErr w:type="spellEnd"/>
+      <w:r>
+        <w:t>']</w:t>
+      </w:r>
+      <w:r>
+        <w:t>) %}</w:t>
+      </w:r>
+    </w:p>
+    <w:p>
+      <w:pPr>
+        <w:spacing w:before="240"/>
+      </w:pPr>
+      <w:r>
+        <w:rPr>
+          <w:b/>
+          <w:bCs/>
+        </w:rPr>
+        <w:t>Please note</w:t>
+      </w:r>
+      <w:r>
+        <w:t xml:space="preserve">: </w:t>
+      </w:r>
+      <w:r>
+        <w:t>Earlier, y</w:t>
+      </w:r>
+      <w:r>
+        <w:t xml:space="preserve">ou said </w:t>
+      </w:r>
+      <w:r>
+        <w:t xml:space="preserve">neither you nor your spouse met the requirements in statement number 3 below. You may want to speak to a lawyer. </w:t>
+      </w:r>
+      <w:r>
+        <w:t>Onl</w:t>
+      </w:r>
+      <w:r>
+        <w:t xml:space="preserve">y complete the statement and say it to the judge if it is </w:t>
+      </w:r>
+      <w:r>
+        <w:t>true</w:t>
+      </w:r>
+      <w:r>
+        <w:t>.</w:t>
+      </w:r>
+    </w:p>
+    <w:p>
+      <w:pPr>
+        <w:spacing w:before="240"/>
+      </w:pPr>
+      <w:r>
+        <w:t>{%</w:t>
+      </w:r>
+      <w:r>
+        <w:t>p</w:t>
+      </w:r>
+      <w:r>
+        <w:t xml:space="preserve"> </w:t>
+      </w:r>
+      <w:proofErr w:type="gramStart"/>
+      <w:r>
+        <w:t>endif %}</w:t>
+      </w:r>
+      <w:proofErr w:type="gramEnd"/>
+    </w:p>
+    <w:p>
+      <w:pPr>
         <w:pStyle w:val="Heading3"/>
         <w:rPr>
           <w:color w:val="000000" w:themeColor="text1"/>
@@ -73,14 +281,34 @@
       <w:r>
         <w:t xml:space="preserve">My full name is </w:t>
       </w:r>
+      <w:proofErr w:type="gramStart"/>
       <w:r>
         <w:t xml:space="preserve">{{ </w:t>
       </w:r>
       <w:r>
         <w:t>users</w:t>
       </w:r>
-      <w:r>
-        <w:t>[0].name.full() }}</w:t>
+      <w:proofErr w:type="gramEnd"/>
+      <w:r>
+        <w:t>[0].</w:t>
+      </w:r>
+      <w:proofErr w:type="spellStart"/>
+      <w:proofErr w:type="gramStart"/>
+      <w:r>
+        <w:t>name.full</w:t>
+      </w:r>
+      <w:proofErr w:type="spellEnd"/>
+      <w:proofErr w:type="gramEnd"/>
+      <w:r>
+        <w:t>(</w:t>
+      </w:r>
+      <w:proofErr w:type="gramStart"/>
+      <w:r>
+        <w:t>) }</w:t>
+      </w:r>
+      <w:proofErr w:type="gramEnd"/>
+      <w:r>
+        <w:t>}</w:t>
       </w:r>
       <w:r>
         <w:t>. My address is</w:t>
@@ -149,23 +377,38 @@
         <w:t xml:space="preserve">I married the Defendant on </w:t>
       </w:r>
       <w:r>
-        <w:t>{{ marriage.date }}</w:t>
+        <w:t xml:space="preserve">{{ </w:t>
+      </w:r>
+      <w:proofErr w:type="spellStart"/>
+      <w:r>
+        <w:t>marriage.date</w:t>
+      </w:r>
+      <w:proofErr w:type="spellEnd"/>
+      <w:r>
+        <w:t xml:space="preserve"> }}</w:t>
       </w:r>
       <w:r>
         <w:t xml:space="preserve"> at </w:t>
       </w:r>
       <w:r>
-        <w:t>{% if marriage.address.country</w:t>
-      </w:r>
+        <w:t xml:space="preserve">{% if </w:t>
+      </w:r>
+      <w:proofErr w:type="spellStart"/>
+      <w:r>
+        <w:t>marriage.address.country</w:t>
+      </w:r>
+      <w:proofErr w:type="spellEnd"/>
       <w:r>
         <w:t xml:space="preserve"> == “US” %}{{</w:t>
       </w:r>
       <w:r>
         <w:t xml:space="preserve"> </w:t>
       </w:r>
+      <w:proofErr w:type="spellStart"/>
       <w:r>
         <w:t>marriage.address.city</w:t>
       </w:r>
+      <w:proofErr w:type="spellEnd"/>
       <w:r>
         <w:t xml:space="preserve"> </w:t>
       </w:r>
@@ -179,10 +422,34 @@
         <w:t xml:space="preserve"> </w:t>
       </w:r>
       <w:r>
-        <w:t>defined(“marriage.address.county”) and marriage.address.county != “”</w:t>
-      </w:r>
-      <w:r>
-        <w:t xml:space="preserve"> %}{{ marriage.address.county }}</w:t>
+        <w:t>defined(“</w:t>
+      </w:r>
+      <w:proofErr w:type="spellStart"/>
+      <w:r>
+        <w:t>marriage.address.county</w:t>
+      </w:r>
+      <w:proofErr w:type="spellEnd"/>
+      <w:r>
+        <w:t xml:space="preserve">”) and </w:t>
+      </w:r>
+      <w:proofErr w:type="spellStart"/>
+      <w:r>
+        <w:t>marriage.address.county</w:t>
+      </w:r>
+      <w:proofErr w:type="spellEnd"/>
+      <w:r>
+        <w:t xml:space="preserve"> != “”</w:t>
+      </w:r>
+      <w:r>
+        <w:t xml:space="preserve"> %}{{ </w:t>
+      </w:r>
+      <w:proofErr w:type="spellStart"/>
+      <w:r>
+        <w:t>marriage.address.county</w:t>
+      </w:r>
+      <w:proofErr w:type="spellEnd"/>
+      <w:r>
+        <w:t xml:space="preserve"> }}</w:t>
       </w:r>
       <w:r>
         <w:t xml:space="preserve"> County, </w:t>
@@ -196,12 +463,19 @@
       <w:r>
         <w:t xml:space="preserve">{{ </w:t>
       </w:r>
-      <w:r>
-        <w:t>state_name(</w:t>
-      </w:r>
+      <w:proofErr w:type="spellStart"/>
+      <w:r>
+        <w:t>state_name</w:t>
+      </w:r>
+      <w:proofErr w:type="spellEnd"/>
+      <w:r>
+        <w:t>(</w:t>
+      </w:r>
+      <w:proofErr w:type="spellStart"/>
       <w:r>
         <w:t>marriage.address.state</w:t>
       </w:r>
+      <w:proofErr w:type="spellEnd"/>
       <w:r>
         <w:t>)</w:t>
       </w:r>
@@ -212,14 +486,29 @@
         <w:t>{% else %}</w:t>
       </w:r>
       <w:r>
-        <w:t xml:space="preserve">{{ marriage.address.city }}, {{ </w:t>
-      </w:r>
-      <w:r>
-        <w:t>country_name(</w:t>
-      </w:r>
+        <w:t xml:space="preserve">{{ </w:t>
+      </w:r>
+      <w:proofErr w:type="spellStart"/>
+      <w:r>
+        <w:t>marriage.address.city</w:t>
+      </w:r>
+      <w:proofErr w:type="spellEnd"/>
+      <w:r>
+        <w:t xml:space="preserve"> }}, {{ </w:t>
+      </w:r>
+      <w:proofErr w:type="spellStart"/>
+      <w:r>
+        <w:t>country_name</w:t>
+      </w:r>
+      <w:proofErr w:type="spellEnd"/>
+      <w:r>
+        <w:t>(</w:t>
+      </w:r>
+      <w:proofErr w:type="spellStart"/>
       <w:r>
         <w:t>marriage.address.country</w:t>
       </w:r>
+      <w:proofErr w:type="spellEnd"/>
       <w:r>
         <w:t xml:space="preserve">) }}.{% </w:t>
       </w:r>
@@ -266,7 +555,14 @@
         <w:t xml:space="preserve"> </w:t>
       </w:r>
       <w:r>
-        <w:t>(filing date).</w:t>
+        <w:rPr>
+          <w:i/>
+          <w:iCs/>
+        </w:rPr>
+        <w:t>(filing date)</w:t>
+      </w:r>
+      <w:r>
+        <w:t>.</w:t>
       </w:r>
     </w:p>
     <w:p>
@@ -284,17 +580,59 @@
         <w:t xml:space="preserve"> </w:t>
       </w:r>
       <w:r>
-        <w:t xml:space="preserve">(tool_ID == “JOD_only” and </w:t>
-      </w:r>
-      <w:r>
-        <w:t>party_lived_6_months_MI['user'] and party_ten_days_in_county['user']</w:t>
-      </w:r>
-      <w:r>
-        <w:t xml:space="preserve">) or (tool_ID == “divorce_complaint” and </w:t>
-      </w:r>
+        <w:t>(</w:t>
+      </w:r>
+      <w:proofErr w:type="spellStart"/>
+      <w:r>
+        <w:t>tool_ID</w:t>
+      </w:r>
+      <w:proofErr w:type="spellEnd"/>
+      <w:r>
+        <w:t xml:space="preserve"> == “</w:t>
+      </w:r>
+      <w:proofErr w:type="spellStart"/>
+      <w:r>
+        <w:t>JOD_only</w:t>
+      </w:r>
+      <w:proofErr w:type="spellEnd"/>
+      <w:r>
+        <w:t xml:space="preserve">” and </w:t>
+      </w:r>
+      <w:r>
+        <w:t xml:space="preserve">party_lived_6_months_MI['user'] and </w:t>
+      </w:r>
+      <w:proofErr w:type="spellStart"/>
+      <w:r>
+        <w:t>party_ten_days_in_county</w:t>
+      </w:r>
+      <w:proofErr w:type="spellEnd"/>
+      <w:r>
+        <w:t>['user']</w:t>
+      </w:r>
+      <w:r>
+        <w:t>) or (</w:t>
+      </w:r>
+      <w:proofErr w:type="spellStart"/>
+      <w:r>
+        <w:t>tool_ID</w:t>
+      </w:r>
+      <w:proofErr w:type="spellEnd"/>
+      <w:r>
+        <w:t xml:space="preserve"> == “</w:t>
+      </w:r>
+      <w:proofErr w:type="spellStart"/>
+      <w:r>
+        <w:t>divorce_complaint</w:t>
+      </w:r>
+      <w:proofErr w:type="spellEnd"/>
+      <w:r>
+        <w:t xml:space="preserve">” and </w:t>
+      </w:r>
+      <w:proofErr w:type="spellStart"/>
       <w:r>
         <w:t>jurisdiction_party</w:t>
       </w:r>
+      <w:proofErr w:type="spellEnd"/>
       <w:r>
         <w:t xml:space="preserve"> == </w:t>
       </w:r>
@@ -308,35 +646,109 @@
         <w:t xml:space="preserve"> %}I {%</w:t>
       </w:r>
       <w:r>
-        <w:t xml:space="preserve"> el</w:t>
-      </w:r>
-      <w:r>
-        <w:t xml:space="preserve">if (tool_ID == “JOD_only” and </w:t>
+        <w:t xml:space="preserve"> </w:t>
+      </w:r>
+      <w:proofErr w:type="spellStart"/>
+      <w:r>
+        <w:t>el</w:t>
+      </w:r>
+      <w:r>
+        <w:t>if</w:t>
+      </w:r>
+      <w:proofErr w:type="spellEnd"/>
+      <w:r>
+        <w:t xml:space="preserve"> (</w:t>
+      </w:r>
+      <w:proofErr w:type="spellStart"/>
+      <w:r>
+        <w:t>tool_ID</w:t>
+      </w:r>
+      <w:proofErr w:type="spellEnd"/>
+      <w:r>
+        <w:t xml:space="preserve"> == “</w:t>
+      </w:r>
+      <w:proofErr w:type="spellStart"/>
+      <w:r>
+        <w:t>JOD_only</w:t>
+      </w:r>
+      <w:proofErr w:type="spellEnd"/>
+      <w:r>
+        <w:t xml:space="preserve">” and </w:t>
       </w:r>
       <w:r>
         <w:t>party_lived_6_months_MI[</w:t>
       </w:r>
       <w:r>
-        <w:t>‘other_party’</w:t>
-      </w:r>
-      <w:r>
-        <w:t>] and party_ten_days_in_county['</w:t>
-      </w:r>
+        <w:t>‘</w:t>
+      </w:r>
+      <w:proofErr w:type="spellStart"/>
       <w:r>
         <w:t>other_party</w:t>
       </w:r>
+      <w:proofErr w:type="spellEnd"/>
+      <w:r>
+        <w:t>’</w:t>
+      </w:r>
+      <w:r>
+        <w:t xml:space="preserve">] and </w:t>
+      </w:r>
+      <w:proofErr w:type="spellStart"/>
+      <w:r>
+        <w:t>party_ten_days_in_county</w:t>
+      </w:r>
+      <w:proofErr w:type="spellEnd"/>
+      <w:r>
+        <w:t>['</w:t>
+      </w:r>
+      <w:proofErr w:type="spellStart"/>
+      <w:r>
+        <w:t>other_party</w:t>
+      </w:r>
+      <w:proofErr w:type="spellEnd"/>
       <w:r>
         <w:t>']</w:t>
       </w:r>
       <w:r>
-        <w:t>) or (tool_ID == “divorce_complaint” and</w:t>
-      </w:r>
-      <w:r>
-        <w:t xml:space="preserve"> jurisdiction_party == other_parties[0]</w:t>
+        <w:t>) or (</w:t>
+      </w:r>
+      <w:proofErr w:type="spellStart"/>
+      <w:r>
+        <w:t>tool_ID</w:t>
+      </w:r>
+      <w:proofErr w:type="spellEnd"/>
+      <w:r>
+        <w:t xml:space="preserve"> == “</w:t>
+      </w:r>
+      <w:proofErr w:type="spellStart"/>
+      <w:r>
+        <w:t>divorce_complaint</w:t>
+      </w:r>
+      <w:proofErr w:type="spellEnd"/>
+      <w:r>
+        <w:t>” and</w:t>
       </w:r>
       <w:r>
         <w:t xml:space="preserve"> </w:t>
       </w:r>
+      <w:proofErr w:type="spellStart"/>
+      <w:r>
+        <w:t>jurisdiction_party</w:t>
+      </w:r>
+      <w:proofErr w:type="spellEnd"/>
+      <w:r>
+        <w:t xml:space="preserve"> == </w:t>
+      </w:r>
+      <w:proofErr w:type="spellStart"/>
+      <w:r>
+        <w:t>other_parties</w:t>
+      </w:r>
+      <w:proofErr w:type="spellEnd"/>
+      <w:r>
+        <w:t>[0]</w:t>
+      </w:r>
+      <w:r>
+        <w:t xml:space="preserve"> </w:t>
+      </w:r>
       <w:r>
         <w:t xml:space="preserve">) </w:t>
       </w:r>
@@ -344,7 +756,81 @@
         <w:t xml:space="preserve">%}My spouse </w:t>
       </w:r>
       <w:r>
-        <w:t xml:space="preserve">{% else %}________________ </w:t>
+        <w:t>{% else %}________________</w:t>
+      </w:r>
+      <w:r>
+        <w:t xml:space="preserve"> </w:t>
+      </w:r>
+      <w:r>
+        <w:rPr>
+          <w:i/>
+          <w:iCs/>
+        </w:rPr>
+        <w:t>(</w:t>
+      </w:r>
+      <w:r>
+        <w:rPr>
+          <w:i/>
+          <w:iCs/>
+        </w:rPr>
+        <w:t xml:space="preserve">“I” </w:t>
+      </w:r>
+      <w:r>
+        <w:rPr>
+          <w:b/>
+          <w:bCs/>
+          <w:i/>
+          <w:iCs/>
+        </w:rPr>
+        <w:lastRenderedPageBreak/>
+        <w:t>or</w:t>
+      </w:r>
+      <w:r>
+        <w:rPr>
+          <w:i/>
+          <w:iCs/>
+        </w:rPr>
+        <w:t xml:space="preserve"> “My spouse”</w:t>
+      </w:r>
+      <w:r>
+        <w:rPr>
+          <w:i/>
+          <w:iCs/>
+        </w:rPr>
+        <w:t xml:space="preserve"> </w:t>
+      </w:r>
+      <w:r>
+        <w:rPr>
+          <w:b/>
+          <w:bCs/>
+          <w:i/>
+          <w:iCs/>
+        </w:rPr>
+        <w:t>or</w:t>
+      </w:r>
+      <w:r>
+        <w:rPr>
+          <w:i/>
+          <w:iCs/>
+        </w:rPr>
+        <w:t xml:space="preserve"> “Both spouses”</w:t>
+      </w:r>
+      <w:r>
+        <w:rPr>
+          <w:i/>
+          <w:iCs/>
+        </w:rPr>
+        <w:t xml:space="preserve"> </w:t>
+      </w:r>
+      <w:r>
+        <w:rPr>
+          <w:i/>
+          <w:iCs/>
+        </w:rPr>
+        <w:t>)</w:t>
+      </w:r>
+      <w:r>
+        <w:t xml:space="preserve"> </w:t>
       </w:r>
       <w:r>
         <w:t>{% endif %}</w:t>
@@ -353,7 +839,15 @@
         <w:t xml:space="preserve">lived in Michigan for 180 days and in </w:t>
       </w:r>
       <w:r>
-        <w:t>{{ county_choice }}</w:t>
+        <w:t xml:space="preserve">{{ </w:t>
+      </w:r>
+      <w:proofErr w:type="spellStart"/>
+      <w:r>
+        <w:t>county_choice</w:t>
+      </w:r>
+      <w:proofErr w:type="spellEnd"/>
+      <w:r>
+        <w:t xml:space="preserve"> }}</w:t>
       </w:r>
       <w:r>
         <w:t xml:space="preserve"> County for 10 days immediately prior to filing this Complaint.</w:t>
@@ -368,7 +862,15 @@
         </w:numPr>
       </w:pPr>
       <w:r>
-        <w:t>When I filed my complaint for divorce, all the statements were true.</w:t>
+        <w:t xml:space="preserve">When I filed my complaint </w:t>
+      </w:r>
+      <w:proofErr w:type="gramStart"/>
+      <w:r>
+        <w:t>for</w:t>
+      </w:r>
+      <w:proofErr w:type="gramEnd"/>
+      <w:r>
+        <w:t xml:space="preserve"> divorce, all the statements were true.</w:t>
       </w:r>
     </w:p>
     <w:p>
@@ -380,7 +882,15 @@
         </w:numPr>
       </w:pPr>
       <w:r>
-        <w:t>All the statements in my complaint for divorce are still true today.</w:t>
+        <w:t xml:space="preserve">All the statements in my complaint </w:t>
+      </w:r>
+      <w:proofErr w:type="gramStart"/>
+      <w:r>
+        <w:t>for</w:t>
+      </w:r>
+      <w:proofErr w:type="gramEnd"/>
+      <w:r>
+        <w:t xml:space="preserve"> divorce are still true today.</w:t>
       </w:r>
     </w:p>
     <w:p>
@@ -392,7 +902,15 @@
         </w:numPr>
       </w:pPr>
       <w:r>
-        <w:t>There has been a breakdown of the marriage relationship such that the objects of matrimony have been destroyed and there remains no reasonable likelihood that the marriage can be preserved.</w:t>
+        <w:t xml:space="preserve">There has been a breakdown of the marriage relationship such that the objects of matrimony have been destroyed and there remains no reasonable likelihood that </w:t>
+      </w:r>
+      <w:proofErr w:type="gramStart"/>
+      <w:r>
+        <w:t>the marriage</w:t>
+      </w:r>
+      <w:proofErr w:type="gramEnd"/>
+      <w:r>
+        <w:t xml:space="preserve"> can be preserved.</w:t>
       </w:r>
     </w:p>
     <w:p>
@@ -416,29 +934,68 @@
         </w:numPr>
       </w:pPr>
       <w:r>
-        <w:lastRenderedPageBreak/>
         <w:t xml:space="preserve">{% if </w:t>
       </w:r>
       <w:r>
-        <w:t>not users[0].pregnant and not other_parties[0].pregnant %}</w:t>
+        <w:t xml:space="preserve">not users[0].pregnant and not </w:t>
+      </w:r>
+      <w:proofErr w:type="spellStart"/>
+      <w:r>
+        <w:t>other_parties</w:t>
+      </w:r>
+      <w:proofErr w:type="spellEnd"/>
+      <w:r>
+        <w:t>[0].pregnant %}</w:t>
       </w:r>
       <w:r>
         <w:t>Neither spouse is currently pregnant.</w:t>
       </w:r>
       <w:r>
-        <w:t xml:space="preserve">{% elif </w:t>
-      </w:r>
-      <w:r>
-        <w:t>users[0].pregnant and not other_parties[0].pregnant %}</w:t>
-      </w:r>
+        <w:t xml:space="preserve">{% </w:t>
+      </w:r>
+      <w:proofErr w:type="spellStart"/>
+      <w:r>
+        <w:t>elif</w:t>
+      </w:r>
+      <w:proofErr w:type="spellEnd"/>
       <w:r>
         <w:t xml:space="preserve"> </w:t>
       </w:r>
       <w:r>
+        <w:t xml:space="preserve">users[0].pregnant and not </w:t>
+      </w:r>
+      <w:proofErr w:type="spellStart"/>
+      <w:r>
+        <w:t>other_parties</w:t>
+      </w:r>
+      <w:proofErr w:type="spellEnd"/>
+      <w:r>
+        <w:t>[0].pregnant %}</w:t>
+      </w:r>
+      <w:r>
+        <w:t xml:space="preserve"> </w:t>
+      </w:r>
+      <w:r>
         <w:t>I am currently pregnant, and my spouse is not currently pregnant.</w:t>
       </w:r>
       <w:r>
-        <w:t>{% elif not users[0].pregnant and other_parties[0].pregnant %}</w:t>
+        <w:t xml:space="preserve">{% </w:t>
+      </w:r>
+      <w:proofErr w:type="spellStart"/>
+      <w:r>
+        <w:t>elif</w:t>
+      </w:r>
+      <w:proofErr w:type="spellEnd"/>
+      <w:r>
+        <w:t xml:space="preserve"> not users[0].pregnant and </w:t>
+      </w:r>
+      <w:proofErr w:type="spellStart"/>
+      <w:r>
+        <w:t>other_parties</w:t>
+      </w:r>
+      <w:proofErr w:type="spellEnd"/>
+      <w:r>
+        <w:t>[0].pregnant %}</w:t>
       </w:r>
       <w:r>
         <w:t xml:space="preserve"> </w:t>
@@ -456,25 +1013,99 @@
         <w:t xml:space="preserve"> </w:t>
       </w:r>
       <w:r>
-        <w:t>{% elif users[0].pregnant and other_parties[0].pregnant %}</w:t>
-      </w:r>
+        <w:t xml:space="preserve">{% </w:t>
+      </w:r>
+      <w:proofErr w:type="spellStart"/>
+      <w:r>
+        <w:t>elif</w:t>
+      </w:r>
+      <w:proofErr w:type="spellEnd"/>
       <w:r>
         <w:t xml:space="preserve"> </w:t>
       </w:r>
-      <w:r>
-        <w:t>I am currently pregnant, and my spouse is currently pregnant.</w:t>
-      </w:r>
-      <w:r>
-        <w:t>{% endif %}</w:t>
-      </w:r>
+      <w:proofErr w:type="gramStart"/>
+      <w:r>
+        <w:t>users[</w:t>
+      </w:r>
+      <w:proofErr w:type="gramEnd"/>
+      <w:r>
+        <w:t>0</w:t>
+      </w:r>
+      <w:proofErr w:type="gramStart"/>
+      <w:r>
+        <w:t>].pregnant</w:t>
+      </w:r>
+      <w:proofErr w:type="gramEnd"/>
+      <w:r>
+        <w:t xml:space="preserve"> and </w:t>
+      </w:r>
+      <w:proofErr w:type="spellStart"/>
+      <w:r>
+        <w:t>other_</w:t>
+      </w:r>
+      <w:proofErr w:type="gramStart"/>
+      <w:r>
+        <w:t>parties</w:t>
+      </w:r>
+      <w:proofErr w:type="spellEnd"/>
+      <w:r>
+        <w:t>[</w:t>
+      </w:r>
+      <w:proofErr w:type="gramEnd"/>
+      <w:r>
+        <w:t>0</w:t>
+      </w:r>
+      <w:proofErr w:type="gramStart"/>
+      <w:r>
+        <w:t>].pregnant</w:t>
+      </w:r>
+      <w:proofErr w:type="gramEnd"/>
+      <w:r>
+        <w:t xml:space="preserve"> %}</w:t>
+      </w:r>
+      <w:r>
+        <w:t xml:space="preserve"> </w:t>
+      </w:r>
+      <w:r>
+        <w:t xml:space="preserve">I am currently pregnant, and my spouse is currently </w:t>
+      </w:r>
+      <w:proofErr w:type="gramStart"/>
+      <w:r>
+        <w:t>pregnant.</w:t>
+      </w:r>
+      <w:r>
+        <w:t>{</w:t>
+      </w:r>
+      <w:proofErr w:type="gramEnd"/>
+      <w:r>
+        <w:t xml:space="preserve">% </w:t>
+      </w:r>
+      <w:proofErr w:type="gramStart"/>
+      <w:r>
+        <w:t>endif %}</w:t>
+      </w:r>
+      <w:proofErr w:type="gramEnd"/>
     </w:p>
     <w:p>
       <w:pPr>
         <w:pStyle w:val="ListParagraph"/>
       </w:pPr>
       <w:r>
-        <w:t>{%p if there_are_marital_children %}</w:t>
-      </w:r>
+        <w:t xml:space="preserve">{%p if </w:t>
+      </w:r>
+      <w:proofErr w:type="spellStart"/>
+      <w:r>
+        <w:t>there_are_marital_</w:t>
+      </w:r>
+      <w:proofErr w:type="gramStart"/>
+      <w:r>
+        <w:t>children</w:t>
+      </w:r>
+      <w:proofErr w:type="spellEnd"/>
+      <w:r>
+        <w:t xml:space="preserve"> %}</w:t>
+      </w:r>
+      <w:proofErr w:type="gramEnd"/>
     </w:p>
     <w:p>
       <w:pPr>
@@ -488,74 +1119,194 @@
         <w:t>The Defendant and I have</w:t>
       </w:r>
       <w:r>
-        <w:t xml:space="preserve"> {{</w:t>
-      </w:r>
-      <w:r>
         <w:t xml:space="preserve"> </w:t>
       </w:r>
-      <w:r>
-        <w:t xml:space="preserve">children.filter(legal_parent="both")  | length </w:t>
-      </w:r>
-      <w:r>
-        <w:t>}}</w:t>
+      <w:proofErr w:type="gramStart"/>
+      <w:r>
+        <w:t>{{</w:t>
+      </w:r>
+      <w:r>
+        <w:t xml:space="preserve"> </w:t>
+      </w:r>
+      <w:proofErr w:type="spellStart"/>
+      <w:r>
+        <w:t>children</w:t>
+      </w:r>
+      <w:proofErr w:type="gramEnd"/>
+      <w:r>
+        <w:t>.filter</w:t>
+      </w:r>
+      <w:proofErr w:type="spellEnd"/>
+      <w:r>
+        <w:t>(</w:t>
+      </w:r>
+      <w:proofErr w:type="spellStart"/>
+      <w:r>
+        <w:t>legal_parent</w:t>
+      </w:r>
+      <w:proofErr w:type="spellEnd"/>
+      <w:r>
+        <w:t>="both</w:t>
+      </w:r>
+      <w:proofErr w:type="gramStart"/>
+      <w:r>
+        <w:t>")  |</w:t>
+      </w:r>
+      <w:proofErr w:type="gramEnd"/>
+      <w:r>
+        <w:t xml:space="preserve"> </w:t>
+      </w:r>
+      <w:proofErr w:type="gramStart"/>
+      <w:r>
+        <w:t xml:space="preserve">length </w:t>
+      </w:r>
+      <w:r>
+        <w:t>}</w:t>
+      </w:r>
+      <w:proofErr w:type="gramEnd"/>
+      <w:r>
+        <w:t>}</w:t>
       </w:r>
       <w:r>
         <w:t xml:space="preserve"> minor </w:t>
       </w:r>
+      <w:proofErr w:type="gramStart"/>
       <w:r>
         <w:t xml:space="preserve">{{ </w:t>
       </w:r>
-      <w:r>
-        <w:t>children.filter(legal_parent='both').as_noun()</w:t>
+      <w:proofErr w:type="spellStart"/>
+      <w:r>
+        <w:t>children</w:t>
+      </w:r>
+      <w:proofErr w:type="gramEnd"/>
+      <w:r>
+        <w:t>.filter</w:t>
+      </w:r>
+      <w:proofErr w:type="spellEnd"/>
+      <w:r>
+        <w:t>(</w:t>
+      </w:r>
+      <w:proofErr w:type="spellStart"/>
+      <w:r>
+        <w:t>legal_parent</w:t>
+      </w:r>
+      <w:proofErr w:type="spellEnd"/>
+      <w:r>
+        <w:t>='both').</w:t>
+      </w:r>
+      <w:proofErr w:type="spellStart"/>
+      <w:r>
+        <w:t>as_</w:t>
+      </w:r>
+      <w:proofErr w:type="gramStart"/>
+      <w:r>
+        <w:t>noun</w:t>
+      </w:r>
+      <w:proofErr w:type="spellEnd"/>
+      <w:r>
+        <w:t>()</w:t>
+      </w:r>
+      <w:r>
+        <w:t xml:space="preserve"> }</w:t>
+      </w:r>
+      <w:proofErr w:type="gramEnd"/>
+      <w:r>
+        <w:t>}</w:t>
+      </w:r>
+      <w:r>
+        <w:t xml:space="preserve"> together. </w:t>
+      </w:r>
+      <w:r>
+        <w:t xml:space="preserve">{% if </w:t>
+      </w:r>
+      <w:proofErr w:type="spellStart"/>
+      <w:r>
+        <w:t>children.filter</w:t>
+      </w:r>
+      <w:proofErr w:type="spellEnd"/>
+      <w:r>
+        <w:t>(</w:t>
+      </w:r>
+      <w:proofErr w:type="spellStart"/>
+      <w:r>
+        <w:t>legal_parent</w:t>
+      </w:r>
+      <w:proofErr w:type="spellEnd"/>
+      <w:r>
+        <w:t>="both")  | length</w:t>
+      </w:r>
+      <w:r>
+        <w:t xml:space="preserve"> == 1 %}</w:t>
+      </w:r>
+      <w:r>
+        <w:t xml:space="preserve">The child's name and age is </w:t>
+      </w:r>
+      <w:r>
+        <w:t xml:space="preserve">{{ </w:t>
+      </w:r>
+      <w:proofErr w:type="spellStart"/>
+      <w:r>
+        <w:t>children.filter</w:t>
+      </w:r>
+      <w:proofErr w:type="spellEnd"/>
+      <w:r>
+        <w:t>(</w:t>
+      </w:r>
+      <w:proofErr w:type="spellStart"/>
+      <w:r>
+        <w:t>legal_parent</w:t>
+      </w:r>
+      <w:proofErr w:type="spellEnd"/>
+      <w:r>
+        <w:t>="both")</w:t>
+      </w:r>
+      <w:r>
+        <w:t>[0].</w:t>
+      </w:r>
+      <w:proofErr w:type="spellStart"/>
+      <w:r>
+        <w:t>name.full</w:t>
+      </w:r>
+      <w:proofErr w:type="spellEnd"/>
+      <w:r>
+        <w:t>()</w:t>
       </w:r>
       <w:r>
         <w:t xml:space="preserve"> }}</w:t>
       </w:r>
       <w:r>
-        <w:t xml:space="preserve"> together. </w:t>
+        <w:t xml:space="preserve">, </w:t>
       </w:r>
       <w:r>
         <w:t xml:space="preserve">{% if </w:t>
       </w:r>
-      <w:r>
-        <w:t>children.filter(legal_parent="both")  | length</w:t>
-      </w:r>
-      <w:r>
-        <w:t xml:space="preserve"> == 1 %}</w:t>
-      </w:r>
-      <w:r>
-        <w:t xml:space="preserve">The child's name and age is </w:t>
-      </w:r>
-      <w:r>
-        <w:t xml:space="preserve">{{ </w:t>
-      </w:r>
-      <w:r>
-        <w:t>children.filter(legal_parent="both")</w:t>
-      </w:r>
-      <w:r>
-        <w:t>[0].name.full()</w:t>
-      </w:r>
-      <w:r>
-        <w:t xml:space="preserve"> }}</w:t>
-      </w:r>
-      <w:r>
-        <w:t xml:space="preserve">, </w:t>
-      </w:r>
-      <w:r>
-        <w:t xml:space="preserve">{% if </w:t>
-      </w:r>
-      <w:r>
-        <w:t>children.filter(legal_parent="both")</w:t>
+      <w:proofErr w:type="spellStart"/>
+      <w:r>
+        <w:t>children.filter</w:t>
+      </w:r>
+      <w:proofErr w:type="spellEnd"/>
+      <w:r>
+        <w:t>(</w:t>
+      </w:r>
+      <w:proofErr w:type="spellStart"/>
+      <w:r>
+        <w:t>legal_parent</w:t>
+      </w:r>
+      <w:proofErr w:type="spellEnd"/>
+      <w:r>
+        <w:t>="both")</w:t>
       </w:r>
       <w:r>
         <w:t>[0].</w:t>
       </w:r>
+      <w:proofErr w:type="spellStart"/>
       <w:r>
         <w:t>age_in_</w:t>
       </w:r>
       <w:r>
         <w:t>months</w:t>
       </w:r>
+      <w:proofErr w:type="spellEnd"/>
       <w:r>
         <w:t xml:space="preserve">() </w:t>
       </w:r>
@@ -566,23 +1317,43 @@
         <w:t xml:space="preserve"> %}newborn.{%</w:t>
       </w:r>
       <w:r>
-        <w:t xml:space="preserve"> elif</w:t>
-      </w:r>
-      <w:r>
         <w:t xml:space="preserve"> </w:t>
       </w:r>
-      <w:r>
-        <w:t>children.filter(legal_parent="both")</w:t>
+      <w:proofErr w:type="spellStart"/>
+      <w:r>
+        <w:t>elif</w:t>
+      </w:r>
+      <w:proofErr w:type="spellEnd"/>
+      <w:r>
+        <w:t xml:space="preserve"> </w:t>
+      </w:r>
+      <w:proofErr w:type="spellStart"/>
+      <w:r>
+        <w:t>children.filter</w:t>
+      </w:r>
+      <w:proofErr w:type="spellEnd"/>
+      <w:r>
+        <w:t>(</w:t>
+      </w:r>
+      <w:proofErr w:type="spellStart"/>
+      <w:r>
+        <w:t>legal_parent</w:t>
+      </w:r>
+      <w:proofErr w:type="spellEnd"/>
+      <w:r>
+        <w:t>="both")</w:t>
       </w:r>
       <w:r>
         <w:t>[0].</w:t>
       </w:r>
+      <w:proofErr w:type="spellStart"/>
       <w:r>
         <w:t>age_in_</w:t>
       </w:r>
       <w:r>
         <w:t>months</w:t>
       </w:r>
+      <w:proofErr w:type="spellEnd"/>
       <w:r>
         <w:t>()</w:t>
       </w:r>
@@ -605,19 +1376,42 @@
         <w:t>month</w:t>
       </w:r>
       <w:r>
-        <w:t>.{% elif</w:t>
-      </w:r>
+        <w:t xml:space="preserve">.{% </w:t>
+      </w:r>
+      <w:proofErr w:type="spellStart"/>
+      <w:r>
+        <w:t>elif</w:t>
+      </w:r>
+      <w:proofErr w:type="spellEnd"/>
       <w:r>
         <w:t xml:space="preserve"> </w:t>
       </w:r>
-      <w:r>
-        <w:t>children.filter(legal_parent="both")</w:t>
+      <w:proofErr w:type="spellStart"/>
+      <w:r>
+        <w:t>children.filter</w:t>
+      </w:r>
+      <w:proofErr w:type="spellEnd"/>
+      <w:r>
+        <w:t>(</w:t>
+      </w:r>
+      <w:proofErr w:type="spellStart"/>
+      <w:r>
+        <w:t>legal_parent</w:t>
+      </w:r>
+      <w:proofErr w:type="spellEnd"/>
+      <w:r>
+        <w:t>="both")</w:t>
       </w:r>
       <w:r>
         <w:t>[0].</w:t>
       </w:r>
-      <w:r>
-        <w:t>age_in_years()</w:t>
+      <w:proofErr w:type="spellStart"/>
+      <w:r>
+        <w:t>age_in_years</w:t>
+      </w:r>
+      <w:proofErr w:type="spellEnd"/>
+      <w:r>
+        <w:t>()</w:t>
       </w:r>
       <w:r>
         <w:t xml:space="preserve"> &lt; </w:t>
@@ -625,14 +1419,32 @@
       <w:r>
         <w:t xml:space="preserve">1 %}{{ </w:t>
       </w:r>
-      <w:r>
-        <w:t>children.filter(legal_parent="both")</w:t>
+      <w:proofErr w:type="spellStart"/>
+      <w:r>
+        <w:t>children.filter</w:t>
+      </w:r>
+      <w:proofErr w:type="spellEnd"/>
+      <w:r>
+        <w:t>(</w:t>
+      </w:r>
+      <w:proofErr w:type="spellStart"/>
+      <w:r>
+        <w:t>legal_parent</w:t>
+      </w:r>
+      <w:proofErr w:type="spellEnd"/>
+      <w:r>
+        <w:t>="both")</w:t>
       </w:r>
       <w:r>
         <w:t>[0].</w:t>
       </w:r>
-      <w:r>
-        <w:t>age_in_months() }} months</w:t>
+      <w:proofErr w:type="spellStart"/>
+      <w:r>
+        <w:t>age_in_months</w:t>
+      </w:r>
+      <w:proofErr w:type="spellEnd"/>
+      <w:r>
+        <w:t>() }} months</w:t>
       </w:r>
       <w:r>
         <w:t>.</w:t>
@@ -640,14 +1452,32 @@
       <w:r>
         <w:t xml:space="preserve">{% else %}{{ </w:t>
       </w:r>
-      <w:r>
-        <w:t>children.filter(legal_parent="both")</w:t>
+      <w:proofErr w:type="spellStart"/>
+      <w:r>
+        <w:t>children.filter</w:t>
+      </w:r>
+      <w:proofErr w:type="spellEnd"/>
+      <w:r>
+        <w:t>(</w:t>
+      </w:r>
+      <w:proofErr w:type="spellStart"/>
+      <w:r>
+        <w:t>legal_parent</w:t>
+      </w:r>
+      <w:proofErr w:type="spellEnd"/>
+      <w:r>
+        <w:t>="both")</w:t>
       </w:r>
       <w:r>
         <w:t>[0].</w:t>
       </w:r>
-      <w:r>
-        <w:t>age_in_years() }}</w:t>
+      <w:proofErr w:type="spellStart"/>
+      <w:r>
+        <w:t>age_in_years</w:t>
+      </w:r>
+      <w:proofErr w:type="spellEnd"/>
+      <w:r>
+        <w:t>() }}</w:t>
       </w:r>
       <w:r>
         <w:t>.</w:t>
@@ -675,12 +1505,40 @@
       <w:r>
         <w:t xml:space="preserve"> if </w:t>
       </w:r>
-      <w:r>
-        <w:t>children.filter(legal_parent="both")  | length</w:t>
-      </w:r>
-      <w:r>
-        <w:t xml:space="preserve"> &gt; 1 %}</w:t>
-      </w:r>
+      <w:proofErr w:type="spellStart"/>
+      <w:proofErr w:type="gramStart"/>
+      <w:r>
+        <w:t>children.filter</w:t>
+      </w:r>
+      <w:proofErr w:type="spellEnd"/>
+      <w:proofErr w:type="gramEnd"/>
+      <w:r>
+        <w:t>(</w:t>
+      </w:r>
+      <w:proofErr w:type="spellStart"/>
+      <w:r>
+        <w:t>legal_parent</w:t>
+      </w:r>
+      <w:proofErr w:type="spellEnd"/>
+      <w:r>
+        <w:t>="both</w:t>
+      </w:r>
+      <w:proofErr w:type="gramStart"/>
+      <w:r>
+        <w:t>")  |</w:t>
+      </w:r>
+      <w:proofErr w:type="gramEnd"/>
+      <w:r>
+        <w:t xml:space="preserve"> length</w:t>
+      </w:r>
+      <w:r>
+        <w:t xml:space="preserve"> &gt; </w:t>
+      </w:r>
+      <w:proofErr w:type="gramStart"/>
+      <w:r>
+        <w:t>1 %}</w:t>
+      </w:r>
+      <w:proofErr w:type="gramEnd"/>
     </w:p>
     <w:p>
       <w:pPr>
@@ -698,12 +1556,32 @@
       <w:r>
         <w:t xml:space="preserve">child in </w:t>
       </w:r>
-      <w:r>
-        <w:t>children.filter(legal_parent="both")</w:t>
+      <w:proofErr w:type="spellStart"/>
+      <w:proofErr w:type="gramStart"/>
+      <w:r>
+        <w:t>children.filter</w:t>
+      </w:r>
+      <w:proofErr w:type="spellEnd"/>
+      <w:proofErr w:type="gramEnd"/>
+      <w:r>
+        <w:t>(</w:t>
+      </w:r>
+      <w:proofErr w:type="spellStart"/>
+      <w:r>
+        <w:t>legal_parent</w:t>
+      </w:r>
+      <w:proofErr w:type="spellEnd"/>
+      <w:r>
+        <w:t>="both"</w:t>
+      </w:r>
+      <w:proofErr w:type="gramStart"/>
+      <w:r>
+        <w:t>)</w:t>
       </w:r>
       <w:r>
         <w:t xml:space="preserve"> %}</w:t>
       </w:r>
+      <w:proofErr w:type="gramEnd"/>
     </w:p>
     <w:p>
       <w:pPr>
@@ -713,87 +1591,226 @@
           <w:numId w:val="1"/>
         </w:numPr>
       </w:pPr>
-      <w:r>
-        <w:t>{{ child.name.full() }}</w:t>
-      </w:r>
+      <w:proofErr w:type="gramStart"/>
+      <w:r>
+        <w:t xml:space="preserve">{{ </w:t>
+      </w:r>
+      <w:proofErr w:type="spellStart"/>
+      <w:r>
+        <w:t>child.name</w:t>
+      </w:r>
+      <w:proofErr w:type="gramEnd"/>
+      <w:r>
+        <w:t>.</w:t>
+      </w:r>
+      <w:proofErr w:type="gramStart"/>
+      <w:r>
+        <w:t>full</w:t>
+      </w:r>
+      <w:proofErr w:type="spellEnd"/>
+      <w:r>
+        <w:t>() }</w:t>
+      </w:r>
+      <w:proofErr w:type="gramEnd"/>
+      <w:r>
+        <w:t>}</w:t>
+      </w:r>
+      <w:proofErr w:type="gramStart"/>
       <w:r>
         <w:t xml:space="preserve">, </w:t>
       </w:r>
       <w:r>
-        <w:t xml:space="preserve">{% if </w:t>
-      </w:r>
+        <w:t>{%</w:t>
+      </w:r>
+      <w:proofErr w:type="gramEnd"/>
+      <w:r>
+        <w:t xml:space="preserve"> if </w:t>
+      </w:r>
+      <w:proofErr w:type="spellStart"/>
       <w:r>
         <w:t>child.</w:t>
       </w:r>
       <w:r>
         <w:t>age_in_</w:t>
       </w:r>
+      <w:proofErr w:type="gramStart"/>
       <w:r>
         <w:t>months</w:t>
       </w:r>
-      <w:r>
-        <w:t xml:space="preserve">() </w:t>
-      </w:r>
-      <w:r>
-        <w:t>&lt; 1 %}newborn.{% elif</w:t>
-      </w:r>
+      <w:proofErr w:type="spellEnd"/>
+      <w:r>
+        <w:t>(</w:t>
+      </w:r>
+      <w:proofErr w:type="gramEnd"/>
+      <w:r>
+        <w:t xml:space="preserve">) </w:t>
+      </w:r>
+      <w:r>
+        <w:t xml:space="preserve">&lt; 1 </w:t>
+      </w:r>
+      <w:proofErr w:type="gramStart"/>
+      <w:r>
+        <w:t>%}newborn.{</w:t>
+      </w:r>
+      <w:proofErr w:type="gramEnd"/>
+      <w:r>
+        <w:t xml:space="preserve">% </w:t>
+      </w:r>
+      <w:proofErr w:type="spellStart"/>
+      <w:r>
+        <w:t>elif</w:t>
+      </w:r>
+      <w:proofErr w:type="spellEnd"/>
       <w:r>
         <w:t xml:space="preserve"> </w:t>
       </w:r>
+      <w:proofErr w:type="spellStart"/>
       <w:r>
         <w:t>child.</w:t>
       </w:r>
       <w:r>
         <w:t>age_in_</w:t>
       </w:r>
+      <w:proofErr w:type="gramStart"/>
       <w:r>
         <w:t>months</w:t>
       </w:r>
-      <w:r>
-        <w:t>()</w:t>
+      <w:proofErr w:type="spellEnd"/>
+      <w:r>
+        <w:t>(</w:t>
+      </w:r>
+      <w:proofErr w:type="gramEnd"/>
+      <w:r>
+        <w:t>)</w:t>
       </w:r>
       <w:r>
         <w:t xml:space="preserve"> == </w:t>
       </w:r>
+      <w:proofErr w:type="gramStart"/>
       <w:r>
         <w:t>1 %}</w:t>
       </w:r>
+      <w:proofErr w:type="gramEnd"/>
       <w:r>
         <w:t xml:space="preserve">1 </w:t>
       </w:r>
+      <w:proofErr w:type="gramStart"/>
       <w:r>
         <w:t>month</w:t>
       </w:r>
       <w:r>
-        <w:t>.{% elif</w:t>
-      </w:r>
+        <w:t>.{</w:t>
+      </w:r>
+      <w:proofErr w:type="gramEnd"/>
+      <w:r>
+        <w:t xml:space="preserve">% </w:t>
+      </w:r>
+      <w:proofErr w:type="spellStart"/>
+      <w:r>
+        <w:t>elif</w:t>
+      </w:r>
+      <w:proofErr w:type="spellEnd"/>
       <w:r>
         <w:t xml:space="preserve"> </w:t>
       </w:r>
+      <w:proofErr w:type="spellStart"/>
       <w:r>
         <w:t>child.</w:t>
       </w:r>
       <w:r>
-        <w:t>age_in_years()</w:t>
+        <w:t>age_in_</w:t>
+      </w:r>
+      <w:proofErr w:type="gramStart"/>
+      <w:r>
+        <w:t>years</w:t>
+      </w:r>
+      <w:proofErr w:type="spellEnd"/>
+      <w:r>
+        <w:t>(</w:t>
+      </w:r>
+      <w:proofErr w:type="gramEnd"/>
+      <w:r>
+        <w:t>)</w:t>
       </w:r>
       <w:r>
         <w:t xml:space="preserve"> &lt; </w:t>
       </w:r>
       <w:r>
-        <w:t>1 %}{{ child.age_in_months() }} months</w:t>
+        <w:t xml:space="preserve">1 </w:t>
+      </w:r>
+      <w:proofErr w:type="gramStart"/>
+      <w:r>
+        <w:t xml:space="preserve">%}{{ </w:t>
+      </w:r>
+      <w:proofErr w:type="spellStart"/>
+      <w:r>
+        <w:t>child.age</w:t>
+      </w:r>
+      <w:proofErr w:type="gramEnd"/>
+      <w:r>
+        <w:t>_in_</w:t>
+      </w:r>
+      <w:proofErr w:type="gramStart"/>
+      <w:r>
+        <w:t>months</w:t>
+      </w:r>
+      <w:proofErr w:type="spellEnd"/>
+      <w:r>
+        <w:t>() }</w:t>
+      </w:r>
+      <w:proofErr w:type="gramEnd"/>
+      <w:r>
+        <w:t xml:space="preserve">} </w:t>
+      </w:r>
+      <w:proofErr w:type="gramStart"/>
+      <w:r>
+        <w:t>months</w:t>
       </w:r>
       <w:r>
         <w:t>.</w:t>
       </w:r>
       <w:r>
-        <w:t>{% else %}{{ child.age_in_years() }}</w:t>
+        <w:t>{</w:t>
+      </w:r>
+      <w:proofErr w:type="gramEnd"/>
+      <w:r>
+        <w:t xml:space="preserve">% else </w:t>
+      </w:r>
+      <w:proofErr w:type="gramStart"/>
+      <w:r>
+        <w:t xml:space="preserve">%}{{ </w:t>
+      </w:r>
+      <w:proofErr w:type="spellStart"/>
+      <w:r>
+        <w:t>child.age</w:t>
+      </w:r>
+      <w:proofErr w:type="gramEnd"/>
+      <w:r>
+        <w:t>_in_</w:t>
+      </w:r>
+      <w:proofErr w:type="gramStart"/>
+      <w:r>
+        <w:t>years</w:t>
+      </w:r>
+      <w:proofErr w:type="spellEnd"/>
+      <w:r>
+        <w:t>() }}</w:t>
       </w:r>
       <w:r>
         <w:t>.</w:t>
       </w:r>
       <w:r>
-        <w:t>{% endif %}</w:t>
-      </w:r>
+        <w:t>{</w:t>
+      </w:r>
+      <w:proofErr w:type="gramEnd"/>
+      <w:r>
+        <w:t xml:space="preserve">% </w:t>
+      </w:r>
+      <w:proofErr w:type="gramStart"/>
+      <w:r>
+        <w:t>endif %}</w:t>
+      </w:r>
+      <w:proofErr w:type="gramEnd"/>
     </w:p>
     <w:p>
       <w:pPr>
@@ -807,8 +1824,18 @@
         <w:t>p</w:t>
       </w:r>
       <w:r>
-        <w:t xml:space="preserve"> endfor %}</w:t>
-      </w:r>
+        <w:t xml:space="preserve"> </w:t>
+      </w:r>
+      <w:proofErr w:type="spellStart"/>
+      <w:proofErr w:type="gramStart"/>
+      <w:r>
+        <w:t>endfor</w:t>
+      </w:r>
+      <w:proofErr w:type="spellEnd"/>
+      <w:r>
+        <w:t xml:space="preserve"> %}</w:t>
+      </w:r>
+      <w:proofErr w:type="gramEnd"/>
     </w:p>
     <w:p>
       <w:pPr>
@@ -822,8 +1849,13 @@
         <w:t>p</w:t>
       </w:r>
       <w:r>
-        <w:t xml:space="preserve"> endif %}</w:t>
-      </w:r>
+        <w:t xml:space="preserve"> </w:t>
+      </w:r>
+      <w:proofErr w:type="gramStart"/>
+      <w:r>
+        <w:t>endif %}</w:t>
+      </w:r>
+      <w:proofErr w:type="gramEnd"/>
     </w:p>
     <w:p>
       <w:pPr>
@@ -837,8 +1869,13 @@
         <w:t>p</w:t>
       </w:r>
       <w:r>
-        <w:t xml:space="preserve"> else %}</w:t>
-      </w:r>
+        <w:t xml:space="preserve"> </w:t>
+      </w:r>
+      <w:proofErr w:type="gramStart"/>
+      <w:r>
+        <w:t>else %}</w:t>
+      </w:r>
+      <w:proofErr w:type="gramEnd"/>
     </w:p>
     <w:p>
       <w:pPr>
@@ -865,8 +1902,13 @@
         <w:t>p</w:t>
       </w:r>
       <w:r>
-        <w:t xml:space="preserve"> endif %}</w:t>
-      </w:r>
+        <w:t xml:space="preserve"> </w:t>
+      </w:r>
+      <w:proofErr w:type="gramStart"/>
+      <w:r>
+        <w:t>endif %}</w:t>
+      </w:r>
+      <w:proofErr w:type="gramEnd"/>
     </w:p>
     <w:p>
       <w:pPr>
@@ -877,7 +1919,16 @@
         </w:numPr>
       </w:pPr>
       <w:r>
-        <w:t>I have read all of the terms of the proposed Judgment of Divorce, and I agree with them.</w:t>
+        <w:lastRenderedPageBreak/>
+        <w:t xml:space="preserve">I have read </w:t>
+      </w:r>
+      <w:proofErr w:type="gramStart"/>
+      <w:r>
+        <w:t>all of</w:t>
+      </w:r>
+      <w:proofErr w:type="gramEnd"/>
+      <w:r>
+        <w:t xml:space="preserve"> the terms of the proposed Judgment of Divorce, and I agree with them.</w:t>
       </w:r>
     </w:p>
     <w:p>
@@ -887,12 +1938,35 @@
       <w:r>
         <w:t xml:space="preserve">{%p if </w:t>
       </w:r>
-      <w:r>
-        <w:t>users[0].new_last_name_yn</w:t>
-      </w:r>
+      <w:proofErr w:type="gramStart"/>
+      <w:r>
+        <w:t>users[</w:t>
+      </w:r>
+      <w:proofErr w:type="gramEnd"/>
+      <w:r>
+        <w:t>0</w:t>
+      </w:r>
+      <w:proofErr w:type="gramStart"/>
+      <w:r>
+        <w:t>].</w:t>
+      </w:r>
+      <w:proofErr w:type="spellStart"/>
+      <w:r>
+        <w:t>new</w:t>
+      </w:r>
+      <w:proofErr w:type="gramEnd"/>
+      <w:r>
+        <w:t>_last_name_</w:t>
+      </w:r>
+      <w:proofErr w:type="gramStart"/>
+      <w:r>
+        <w:t>yn</w:t>
+      </w:r>
+      <w:proofErr w:type="spellEnd"/>
       <w:r>
         <w:t xml:space="preserve"> %}</w:t>
       </w:r>
+      <w:proofErr w:type="gramEnd"/>
     </w:p>
     <w:p>
       <w:pPr>
@@ -905,14 +1979,40 @@
       <w:r>
         <w:t xml:space="preserve">I would like the court to change my surname to </w:t>
       </w:r>
+      <w:proofErr w:type="gramStart"/>
       <w:r>
         <w:t xml:space="preserve">{{ </w:t>
       </w:r>
       <w:r>
-        <w:t>users[0].new_last_name</w:t>
-      </w:r>
-      <w:r>
-        <w:t xml:space="preserve"> }}</w:t>
+        <w:t>users</w:t>
+      </w:r>
+      <w:proofErr w:type="gramEnd"/>
+      <w:r>
+        <w:t>[0</w:t>
+      </w:r>
+      <w:proofErr w:type="gramStart"/>
+      <w:r>
+        <w:t>].</w:t>
+      </w:r>
+      <w:proofErr w:type="spellStart"/>
+      <w:r>
+        <w:t>new</w:t>
+      </w:r>
+      <w:proofErr w:type="gramEnd"/>
+      <w:r>
+        <w:t>_last_</w:t>
+      </w:r>
+      <w:proofErr w:type="gramStart"/>
+      <w:r>
+        <w:t>name</w:t>
+      </w:r>
+      <w:proofErr w:type="spellEnd"/>
+      <w:r>
+        <w:t xml:space="preserve"> }</w:t>
+      </w:r>
+      <w:proofErr w:type="gramEnd"/>
+      <w:r>
+        <w:t>}</w:t>
       </w:r>
       <w:r>
         <w:t>.</w:t>
@@ -923,8 +2023,13 @@
         <w:ind w:left="360"/>
       </w:pPr>
       <w:r>
-        <w:t>{%p endif %}</w:t>
-      </w:r>
+        <w:t xml:space="preserve">{%p </w:t>
+      </w:r>
+      <w:proofErr w:type="gramStart"/>
+      <w:r>
+        <w:t>endif %}</w:t>
+      </w:r>
+      <w:proofErr w:type="gramEnd"/>
     </w:p>
     <w:p>
       <w:r>
@@ -936,7 +2041,6 @@
     </w:p>
     <w:p>
       <w:r>
-        <w:lastRenderedPageBreak/>
         <w:t>Thank you, Your Honor.</w:t>
       </w:r>
     </w:p>

</xml_diff>